<commit_message>
verbeteringen, verplaatsingen en feedback
meerdere punten verbetert,
activity diagram verplaatst,
precondities weggehaald (onnodig door alternative flow,
Usecase inloggen en registreren verbetert op basis van feedback, nogmaals proberen en gebruiker moet eerst naar de juiste pagina
</commit_message>
<xml_diff>
--- a/documentatie/OOAD Parola - SDD.docx
+++ b/documentatie/OOAD Parola - SDD.docx
@@ -1,10 +1,10 @@
 
 <file path=word/document.xml><?xml version="1.0" encoding="utf-8"?>
-<w:document xmlns:wpc="http://schemas.microsoft.com/office/word/2010/wordprocessingCanvas" xmlns:cx="http://schemas.microsoft.com/office/drawing/2014/chartex" xmlns:cx1="http://schemas.microsoft.com/office/drawing/2015/9/8/chartex" xmlns:cx2="http://schemas.microsoft.com/office/drawing/2015/10/21/chartex" xmlns:cx3="http://schemas.microsoft.com/office/drawing/2016/5/9/chartex" xmlns:cx4="http://schemas.microsoft.com/office/drawing/2016/5/10/chartex" xmlns:cx5="http://schemas.microsoft.com/office/drawing/2016/5/11/chartex" xmlns:cx6="http://schemas.microsoft.com/office/drawing/2016/5/12/chartex" xmlns:cx7="http://schemas.microsoft.com/office/drawing/2016/5/13/chartex" xmlns:cx8="http://schemas.microsoft.com/office/drawing/2016/5/14/chartex" xmlns:mc="http://schemas.openxmlformats.org/markup-compatibility/2006" xmlns:aink="http://schemas.microsoft.com/office/drawing/2016/ink" xmlns:am3d="http://schemas.microsoft.com/office/drawing/2017/model3d" xmlns:o="urn:schemas-microsoft-com:office:office" xmlns:oel="http://schemas.microsoft.com/office/2019/extlst" xmlns:r="http://schemas.openxmlformats.org/officeDocument/2006/relationships" xmlns:m="http://schemas.openxmlformats.org/officeDocument/2006/math" xmlns:v="urn:schemas-microsoft-com:vml" xmlns:wp14="http://schemas.microsoft.com/office/word/2010/wordprocessingDrawing" xmlns:wp="http://schemas.openxmlformats.org/drawingml/2006/wordprocessingDrawing" xmlns:w10="urn:schemas-microsoft-com:office:word" xmlns:w="http://schemas.openxmlformats.org/wordprocessingml/2006/main" xmlns:w14="http://schemas.microsoft.com/office/word/2010/wordml" xmlns:w15="http://schemas.microsoft.com/office/word/2012/wordml" xmlns:w16cex="http://schemas.microsoft.com/office/word/2018/wordml/cex" xmlns:w16cid="http://schemas.microsoft.com/office/word/2016/wordml/cid" xmlns:w16="http://schemas.microsoft.com/office/word/2018/wordml" xmlns:w16du="http://schemas.microsoft.com/office/word/2023/wordml/word16du" xmlns:w16sdtdh="http://schemas.microsoft.com/office/word/2020/wordml/sdtdatahash" xmlns:w16se="http://schemas.microsoft.com/office/word/2015/wordml/symex" xmlns:wpg="http://schemas.microsoft.com/office/word/2010/wordprocessingGroup" xmlns:wpi="http://schemas.microsoft.com/office/word/2010/wordprocessingInk" xmlns:wne="http://schemas.microsoft.com/office/word/2006/wordml" xmlns:wps="http://schemas.microsoft.com/office/word/2010/wordprocessingShape" mc:Ignorable="w14 w15 w16se w16cid w16 w16cex w16sdtdh w16du wp14">
+<w:document xmlns:wpc="http://schemas.microsoft.com/office/word/2010/wordprocessingCanvas" xmlns:cx="http://schemas.microsoft.com/office/drawing/2014/chartex" xmlns:cx1="http://schemas.microsoft.com/office/drawing/2015/9/8/chartex" xmlns:cx2="http://schemas.microsoft.com/office/drawing/2015/10/21/chartex" xmlns:cx3="http://schemas.microsoft.com/office/drawing/2016/5/9/chartex" xmlns:cx4="http://schemas.microsoft.com/office/drawing/2016/5/10/chartex" xmlns:cx5="http://schemas.microsoft.com/office/drawing/2016/5/11/chartex" xmlns:cx6="http://schemas.microsoft.com/office/drawing/2016/5/12/chartex" xmlns:cx7="http://schemas.microsoft.com/office/drawing/2016/5/13/chartex" xmlns:cx8="http://schemas.microsoft.com/office/drawing/2016/5/14/chartex" xmlns:mc="http://schemas.openxmlformats.org/markup-compatibility/2006" xmlns:aink="http://schemas.microsoft.com/office/drawing/2016/ink" xmlns:am3d="http://schemas.microsoft.com/office/drawing/2017/model3d" xmlns:o="urn:schemas-microsoft-com:office:office" xmlns:oel="http://schemas.microsoft.com/office/2019/extlst" xmlns:r="http://schemas.openxmlformats.org/officeDocument/2006/relationships" xmlns:m="http://schemas.openxmlformats.org/officeDocument/2006/math" xmlns:v="urn:schemas-microsoft-com:vml" xmlns:wp14="http://schemas.microsoft.com/office/word/2010/wordprocessingDrawing" xmlns:wp="http://schemas.openxmlformats.org/drawingml/2006/wordprocessingDrawing" xmlns:w10="urn:schemas-microsoft-com:office:word" xmlns:w="http://schemas.openxmlformats.org/wordprocessingml/2006/main" xmlns:w14="http://schemas.microsoft.com/office/word/2010/wordml" xmlns:w15="http://schemas.microsoft.com/office/word/2012/wordml" xmlns:w16cex="http://schemas.microsoft.com/office/word/2018/wordml/cex" xmlns:w16cid="http://schemas.microsoft.com/office/word/2016/wordml/cid" xmlns:w16="http://schemas.microsoft.com/office/word/2018/wordml" xmlns:w16sdtdh="http://schemas.microsoft.com/office/word/2020/wordml/sdtdatahash" xmlns:w16se="http://schemas.microsoft.com/office/word/2015/wordml/symex" xmlns:wpg="http://schemas.microsoft.com/office/word/2010/wordprocessingGroup" xmlns:wpi="http://schemas.microsoft.com/office/word/2010/wordprocessingInk" xmlns:wne="http://schemas.microsoft.com/office/word/2006/wordml" xmlns:wps="http://schemas.microsoft.com/office/word/2010/wordprocessingShape" mc:Ignorable="w14 w15 w16se w16cid w16 w16cex w16sdtdh wp14">
   <w:body>
     <w:p>
       <w:pPr>
-        <w:pStyle w:val="Title"/>
+        <w:pStyle w:val="Titel"/>
       </w:pPr>
       <w:bookmarkStart w:id="0" w:name="_Toc439994670"/>
       <w:bookmarkStart w:id="1" w:name="_Toc441230976"/>
@@ -87,7 +87,7 @@
       <w:sdtContent>
         <w:p>
           <w:pPr>
-            <w:pStyle w:val="TOCHeading"/>
+            <w:pStyle w:val="Kopvaninhoudsopgave"/>
           </w:pPr>
           <w:r>
             <w:t>Inhoud</w:t>
@@ -95,7 +95,7 @@
         </w:p>
         <w:p>
           <w:pPr>
-            <w:pStyle w:val="TOC1"/>
+            <w:pStyle w:val="Inhopg1"/>
             <w:tabs>
               <w:tab w:val="left" w:pos="480"/>
               <w:tab w:val="right" w:leader="dot" w:pos="8290"/>
@@ -192,7 +192,7 @@
         </w:p>
         <w:p>
           <w:pPr>
-            <w:pStyle w:val="TOC2"/>
+            <w:pStyle w:val="Inhopg2"/>
             <w:tabs>
               <w:tab w:val="left" w:pos="960"/>
               <w:tab w:val="right" w:leader="dot" w:pos="8290"/>
@@ -280,7 +280,7 @@
         </w:p>
         <w:p>
           <w:pPr>
-            <w:pStyle w:val="TOC2"/>
+            <w:pStyle w:val="Inhopg2"/>
             <w:tabs>
               <w:tab w:val="left" w:pos="960"/>
               <w:tab w:val="right" w:leader="dot" w:pos="8290"/>
@@ -368,7 +368,7 @@
         </w:p>
         <w:p>
           <w:pPr>
-            <w:pStyle w:val="TOC2"/>
+            <w:pStyle w:val="Inhopg2"/>
             <w:tabs>
               <w:tab w:val="left" w:pos="960"/>
               <w:tab w:val="right" w:leader="dot" w:pos="8290"/>
@@ -456,7 +456,7 @@
         </w:p>
         <w:p>
           <w:pPr>
-            <w:pStyle w:val="TOC1"/>
+            <w:pStyle w:val="Inhopg1"/>
             <w:tabs>
               <w:tab w:val="left" w:pos="480"/>
               <w:tab w:val="right" w:leader="dot" w:pos="8290"/>
@@ -544,7 +544,7 @@
         </w:p>
         <w:p>
           <w:pPr>
-            <w:pStyle w:val="TOC1"/>
+            <w:pStyle w:val="Inhopg1"/>
             <w:tabs>
               <w:tab w:val="left" w:pos="480"/>
               <w:tab w:val="right" w:leader="dot" w:pos="8290"/>
@@ -633,7 +633,7 @@
         </w:p>
         <w:p>
           <w:pPr>
-            <w:pStyle w:val="TOC2"/>
+            <w:pStyle w:val="Inhopg2"/>
             <w:tabs>
               <w:tab w:val="left" w:pos="960"/>
               <w:tab w:val="right" w:leader="dot" w:pos="8290"/>
@@ -721,7 +721,7 @@
         </w:p>
         <w:p>
           <w:pPr>
-            <w:pStyle w:val="TOC3"/>
+            <w:pStyle w:val="Inhopg3"/>
             <w:tabs>
               <w:tab w:val="left" w:pos="1440"/>
               <w:tab w:val="right" w:leader="dot" w:pos="8290"/>
@@ -809,7 +809,7 @@
         </w:p>
         <w:p>
           <w:pPr>
-            <w:pStyle w:val="TOC2"/>
+            <w:pStyle w:val="Inhopg2"/>
             <w:tabs>
               <w:tab w:val="left" w:pos="960"/>
               <w:tab w:val="right" w:leader="dot" w:pos="8290"/>
@@ -897,7 +897,7 @@
         </w:p>
         <w:p>
           <w:pPr>
-            <w:pStyle w:val="TOC3"/>
+            <w:pStyle w:val="Inhopg3"/>
             <w:tabs>
               <w:tab w:val="left" w:pos="1440"/>
               <w:tab w:val="right" w:leader="dot" w:pos="8290"/>
@@ -985,7 +985,7 @@
         </w:p>
         <w:p>
           <w:pPr>
-            <w:pStyle w:val="TOC3"/>
+            <w:pStyle w:val="Inhopg3"/>
             <w:tabs>
               <w:tab w:val="left" w:pos="1440"/>
               <w:tab w:val="right" w:leader="dot" w:pos="8290"/>
@@ -1074,7 +1074,7 @@
         </w:p>
         <w:p>
           <w:pPr>
-            <w:pStyle w:val="TOC3"/>
+            <w:pStyle w:val="Inhopg3"/>
             <w:tabs>
               <w:tab w:val="left" w:pos="1440"/>
               <w:tab w:val="right" w:leader="dot" w:pos="8290"/>
@@ -1162,7 +1162,7 @@
         </w:p>
         <w:p>
           <w:pPr>
-            <w:pStyle w:val="TOC3"/>
+            <w:pStyle w:val="Inhopg3"/>
             <w:tabs>
               <w:tab w:val="left" w:pos="1440"/>
               <w:tab w:val="right" w:leader="dot" w:pos="8290"/>
@@ -1250,7 +1250,7 @@
         </w:p>
         <w:p>
           <w:pPr>
-            <w:pStyle w:val="TOC2"/>
+            <w:pStyle w:val="Inhopg2"/>
             <w:tabs>
               <w:tab w:val="left" w:pos="960"/>
               <w:tab w:val="right" w:leader="dot" w:pos="8290"/>
@@ -1340,7 +1340,7 @@
         </w:p>
         <w:p>
           <w:pPr>
-            <w:pStyle w:val="TOC2"/>
+            <w:pStyle w:val="Inhopg2"/>
             <w:tabs>
               <w:tab w:val="left" w:pos="960"/>
               <w:tab w:val="right" w:leader="dot" w:pos="8290"/>
@@ -1428,7 +1428,7 @@
         </w:p>
         <w:p>
           <w:pPr>
-            <w:pStyle w:val="TOC3"/>
+            <w:pStyle w:val="Inhopg3"/>
             <w:tabs>
               <w:tab w:val="left" w:pos="1440"/>
               <w:tab w:val="right" w:leader="dot" w:pos="8290"/>
@@ -1545,7 +1545,7 @@
     </w:p>
     <w:p>
       <w:pPr>
-        <w:pStyle w:val="Heading1"/>
+        <w:pStyle w:val="Kop1"/>
       </w:pPr>
       <w:r>
         <w:lastRenderedPageBreak/>
@@ -1556,15 +1556,25 @@
     </w:p>
     <w:p>
       <w:pPr>
-        <w:pStyle w:val="Heading2"/>
+        <w:pStyle w:val="Kop2"/>
       </w:pPr>
       <w:bookmarkStart w:id="4" w:name="_Toc161831579"/>
       <w:bookmarkEnd w:id="0"/>
       <w:bookmarkEnd w:id="1"/>
-      <w:r>
-        <w:t>Algemene Beschrijving</w:t>
+      <w:proofErr w:type="spellStart"/>
+      <w:r>
+        <w:t>Algemene</w:t>
+      </w:r>
+      <w:proofErr w:type="spellEnd"/>
+      <w:r>
+        <w:t xml:space="preserve"> </w:t>
+      </w:r>
+      <w:proofErr w:type="spellStart"/>
+      <w:r>
+        <w:t>Beschrijving</w:t>
       </w:r>
       <w:bookmarkEnd w:id="4"/>
+      <w:proofErr w:type="spellEnd"/>
     </w:p>
     <w:p>
       <w:pPr>
@@ -1585,11 +1595,19 @@
     </w:p>
     <w:p>
       <w:pPr>
-        <w:pStyle w:val="Heading2"/>
+        <w:pStyle w:val="Kop2"/>
       </w:pPr>
       <w:bookmarkStart w:id="5" w:name="_Toc161831580"/>
       <w:r>
-        <w:t>Doel van dit document</w:t>
+        <w:t xml:space="preserve">Doel van </w:t>
+      </w:r>
+      <w:proofErr w:type="spellStart"/>
+      <w:r>
+        <w:t>dit</w:t>
+      </w:r>
+      <w:proofErr w:type="spellEnd"/>
+      <w:r>
+        <w:t xml:space="preserve"> document</w:t>
       </w:r>
       <w:bookmarkEnd w:id="5"/>
     </w:p>
@@ -1608,7 +1626,7 @@
     </w:p>
     <w:p>
       <w:pPr>
-        <w:pStyle w:val="Heading2"/>
+        <w:pStyle w:val="Kop2"/>
       </w:pPr>
       <w:bookmarkStart w:id="6" w:name="_Toc336244978"/>
       <w:bookmarkStart w:id="7" w:name="_Toc161831581"/>
@@ -1648,7 +1666,7 @@
     </w:p>
     <w:tbl>
       <w:tblPr>
-        <w:tblStyle w:val="GridTable2-Accent1"/>
+        <w:tblStyle w:val="Rastertabel2-Accent1"/>
         <w:tblW w:w="0" w:type="auto"/>
         <w:tblLook w:val="04A0" w:firstRow="1" w:lastRow="0" w:firstColumn="1" w:lastColumn="0" w:noHBand="0" w:noVBand="1"/>
       </w:tblPr>
@@ -1679,9 +1697,11 @@
             <w:pPr>
               <w:cnfStyle w:val="100000000000" w:firstRow="1" w:lastRow="0" w:firstColumn="0" w:lastColumn="0" w:oddVBand="0" w:evenVBand="0" w:oddHBand="0" w:evenHBand="0" w:firstRowFirstColumn="0" w:firstRowLastColumn="0" w:lastRowFirstColumn="0" w:lastRowLastColumn="0"/>
             </w:pPr>
+            <w:proofErr w:type="spellStart"/>
             <w:r>
               <w:t>Beschrijving</w:t>
             </w:r>
+            <w:proofErr w:type="spellEnd"/>
           </w:p>
         </w:tc>
       </w:tr>
@@ -1805,7 +1825,7 @@
     </w:p>
     <w:p>
       <w:pPr>
-        <w:pStyle w:val="Heading1"/>
+        <w:pStyle w:val="Kop1"/>
         <w:rPr>
           <w:lang w:val="nl-NL"/>
         </w:rPr>
@@ -1819,7 +1839,7 @@
     </w:p>
     <w:p>
       <w:pPr>
-        <w:pStyle w:val="Heading2"/>
+        <w:pStyle w:val="Kop2"/>
       </w:pPr>
       <w:bookmarkStart w:id="10" w:name="_Toc336244983"/>
       <w:bookmarkStart w:id="11" w:name="_Toc161831586"/>
@@ -1831,7 +1851,7 @@
     </w:p>
     <w:p>
       <w:pPr>
-        <w:pStyle w:val="Heading3"/>
+        <w:pStyle w:val="Kop3"/>
       </w:pPr>
       <w:bookmarkStart w:id="12" w:name="_Toc336244984"/>
       <w:bookmarkStart w:id="13" w:name="_Toc161831587"/>
@@ -1898,17 +1918,39 @@
         </w:rPr>
         <w:t xml:space="preserve">Dit klassendiagram biedt een overzicht van de structuur van de </w:t>
       </w:r>
-      <w:r>
-        <w:rPr>
-          <w:lang w:val="nl-NL"/>
-        </w:rPr>
-        <w:t xml:space="preserve">parola quiz </w:t>
-      </w:r>
-      <w:r>
-        <w:rPr>
-          <w:lang w:val="nl-NL"/>
-        </w:rPr>
-        <w:t xml:space="preserve">applicatie. In de hoofdmap bevinden zich de belangrijkste onderdelen van de app. Daarnaast zijn er verschillende submappen die specifieke delen van de app weergeven. </w:t>
+      <w:proofErr w:type="spellStart"/>
+      <w:r>
+        <w:rPr>
+          <w:lang w:val="nl-NL"/>
+        </w:rPr>
+        <w:t>parola</w:t>
+      </w:r>
+      <w:proofErr w:type="spellEnd"/>
+      <w:r>
+        <w:rPr>
+          <w:lang w:val="nl-NL"/>
+        </w:rPr>
+        <w:t xml:space="preserve"> quiz </w:t>
+      </w:r>
+      <w:r>
+        <w:rPr>
+          <w:lang w:val="nl-NL"/>
+        </w:rPr>
+        <w:t xml:space="preserve">applicatie. In de hoofdmap bevinden zich de belangrijkste onderdelen van de app. Daarnaast zijn er verschillende </w:t>
+      </w:r>
+      <w:proofErr w:type="spellStart"/>
+      <w:r>
+        <w:rPr>
+          <w:lang w:val="nl-NL"/>
+        </w:rPr>
+        <w:t>submappen</w:t>
+      </w:r>
+      <w:proofErr w:type="spellEnd"/>
+      <w:r>
+        <w:rPr>
+          <w:lang w:val="nl-NL"/>
+        </w:rPr>
+        <w:t xml:space="preserve"> die specifieke delen van de app weergeven. </w:t>
       </w:r>
       <w:r>
         <w:rPr>
@@ -1932,7 +1974,35 @@
         <w:rPr>
           <w:lang w:val="nl-NL"/>
         </w:rPr>
-        <w:t xml:space="preserve">behandelt de berekening van scores met behulp van een 'Strategy Pattern' om verschillende berekeningsmethoden </w:t>
+        <w:t>behandelt de berekening van scores met behulp van een '</w:t>
+      </w:r>
+      <w:proofErr w:type="spellStart"/>
+      <w:r>
+        <w:rPr>
+          <w:lang w:val="nl-NL"/>
+        </w:rPr>
+        <w:t>Strategy</w:t>
+      </w:r>
+      <w:proofErr w:type="spellEnd"/>
+      <w:r>
+        <w:rPr>
+          <w:lang w:val="nl-NL"/>
+        </w:rPr>
+        <w:t xml:space="preserve"> </w:t>
+      </w:r>
+      <w:proofErr w:type="spellStart"/>
+      <w:r>
+        <w:rPr>
+          <w:lang w:val="nl-NL"/>
+        </w:rPr>
+        <w:t>Pattern</w:t>
+      </w:r>
+      <w:proofErr w:type="spellEnd"/>
+      <w:r>
+        <w:rPr>
+          <w:lang w:val="nl-NL"/>
+        </w:rPr>
+        <w:t xml:space="preserve">' om verschillende berekeningsmethoden </w:t>
       </w:r>
       <w:r>
         <w:rPr>
@@ -1973,7 +2043,7 @@
     </w:p>
     <w:p>
       <w:pPr>
-        <w:pStyle w:val="Heading3"/>
+        <w:pStyle w:val="Kop3"/>
         <w:rPr>
           <w:lang w:val="nl-NL"/>
         </w:rPr>
@@ -1989,7 +2059,7 @@
     </w:p>
     <w:p>
       <w:pPr>
-        <w:pStyle w:val="Heading4"/>
+        <w:pStyle w:val="Kop4"/>
       </w:pPr>
       <w:r>
         <w:t>r</w:t>
@@ -2087,8 +2157,16 @@
         <w:rPr>
           <w:lang w:val="nl-NL"/>
         </w:rPr>
-        <w:t>() in ParolaControler</w:t>
-      </w:r>
+        <w:t xml:space="preserve">() in </w:t>
+      </w:r>
+      <w:proofErr w:type="spellStart"/>
+      <w:r>
+        <w:rPr>
+          <w:lang w:val="nl-NL"/>
+        </w:rPr>
+        <w:t>ParolaControler</w:t>
+      </w:r>
+      <w:proofErr w:type="spellEnd"/>
       <w:r>
         <w:rPr>
           <w:lang w:val="nl-NL"/>
@@ -2101,22 +2179,38 @@
         </w:rPr>
         <w:t xml:space="preserve">De methode </w:t>
       </w:r>
+      <w:proofErr w:type="spellStart"/>
       <w:r>
         <w:rPr>
           <w:lang w:val="nl-NL"/>
         </w:rPr>
         <w:t>checkUsernameAvailable</w:t>
       </w:r>
-      <w:r>
-        <w:rPr>
-          <w:lang w:val="nl-NL"/>
-        </w:rPr>
-        <w:t>() in ParolaControler gooit een error als de gebruikersnaam al in gebruik is.</w:t>
-      </w:r>
-    </w:p>
-    <w:p>
-      <w:pPr>
-        <w:pStyle w:val="Heading4"/>
+      <w:proofErr w:type="spellEnd"/>
+      <w:r>
+        <w:rPr>
+          <w:lang w:val="nl-NL"/>
+        </w:rPr>
+        <w:t xml:space="preserve">() in </w:t>
+      </w:r>
+      <w:proofErr w:type="spellStart"/>
+      <w:r>
+        <w:rPr>
+          <w:lang w:val="nl-NL"/>
+        </w:rPr>
+        <w:t>ParolaControler</w:t>
+      </w:r>
+      <w:proofErr w:type="spellEnd"/>
+      <w:r>
+        <w:rPr>
+          <w:lang w:val="nl-NL"/>
+        </w:rPr>
+        <w:t xml:space="preserve"> gooit een error als de gebruikersnaam al in gebruik is.</w:t>
+      </w:r>
+    </w:p>
+    <w:p>
+      <w:pPr>
+        <w:pStyle w:val="Kop4"/>
       </w:pPr>
       <w:r>
         <w:t>login(String, String)</w:t>
@@ -2193,23 +2287,67 @@
         <w:rPr>
           <w:lang w:val="nl-NL"/>
         </w:rPr>
-        <w:t>oor de methode login() in ParolaControler. De methode checkLogin() in ParolaControler gooit een error als de gebruikersgegevens niet volledig overeenkomen.</w:t>
-      </w:r>
-    </w:p>
-    <w:p>
-      <w:pPr>
-        <w:rPr>
-          <w:lang w:val="nl-NL"/>
-        </w:rPr>
-      </w:pPr>
-    </w:p>
-    <w:p>
-      <w:pPr>
-        <w:pStyle w:val="Heading4"/>
-      </w:pPr>
+        <w:t xml:space="preserve">oor de methode login() in </w:t>
+      </w:r>
+      <w:proofErr w:type="spellStart"/>
+      <w:r>
+        <w:rPr>
+          <w:lang w:val="nl-NL"/>
+        </w:rPr>
+        <w:t>ParolaControler</w:t>
+      </w:r>
+      <w:proofErr w:type="spellEnd"/>
+      <w:r>
+        <w:rPr>
+          <w:lang w:val="nl-NL"/>
+        </w:rPr>
+        <w:t xml:space="preserve">. De methode </w:t>
+      </w:r>
+      <w:proofErr w:type="spellStart"/>
+      <w:r>
+        <w:rPr>
+          <w:lang w:val="nl-NL"/>
+        </w:rPr>
+        <w:t>checkLogin</w:t>
+      </w:r>
+      <w:proofErr w:type="spellEnd"/>
+      <w:r>
+        <w:rPr>
+          <w:lang w:val="nl-NL"/>
+        </w:rPr>
+        <w:t xml:space="preserve">() in </w:t>
+      </w:r>
+      <w:proofErr w:type="spellStart"/>
+      <w:r>
+        <w:rPr>
+          <w:lang w:val="nl-NL"/>
+        </w:rPr>
+        <w:t>ParolaControler</w:t>
+      </w:r>
+      <w:proofErr w:type="spellEnd"/>
+      <w:r>
+        <w:rPr>
+          <w:lang w:val="nl-NL"/>
+        </w:rPr>
+        <w:t xml:space="preserve"> gooit een error als de gebruikersgegevens niet volledig overeenkomen.</w:t>
+      </w:r>
+    </w:p>
+    <w:p>
+      <w:pPr>
+        <w:rPr>
+          <w:lang w:val="nl-NL"/>
+        </w:rPr>
+      </w:pPr>
+    </w:p>
+    <w:p>
+      <w:pPr>
+        <w:pStyle w:val="Kop4"/>
+      </w:pPr>
+      <w:proofErr w:type="spellStart"/>
       <w:r>
         <w:t>getCreditPackages</w:t>
       </w:r>
+      <w:proofErr w:type="spellEnd"/>
       <w:r>
         <w:t>()</w:t>
       </w:r>
@@ -2285,16 +2423,49 @@
         <w:rPr>
           <w:lang w:val="nl-NL"/>
         </w:rPr>
-        <w:t>oor de methode getCreditPackages() in ParolaControler.</w:t>
-      </w:r>
-    </w:p>
-    <w:p>
-      <w:pPr>
-        <w:pStyle w:val="Heading4"/>
-      </w:pPr>
+        <w:t xml:space="preserve">oor de methode </w:t>
+      </w:r>
+      <w:proofErr w:type="spellStart"/>
+      <w:r>
+        <w:rPr>
+          <w:lang w:val="nl-NL"/>
+        </w:rPr>
+        <w:t>getCreditPackages</w:t>
+      </w:r>
+      <w:proofErr w:type="spellEnd"/>
+      <w:r>
+        <w:rPr>
+          <w:lang w:val="nl-NL"/>
+        </w:rPr>
+        <w:t xml:space="preserve">() in </w:t>
+      </w:r>
+      <w:proofErr w:type="spellStart"/>
+      <w:r>
+        <w:rPr>
+          <w:lang w:val="nl-NL"/>
+        </w:rPr>
+        <w:t>ParolaControler</w:t>
+      </w:r>
+      <w:proofErr w:type="spellEnd"/>
+      <w:r>
+        <w:rPr>
+          <w:lang w:val="nl-NL"/>
+        </w:rPr>
+        <w:t>.</w:t>
+      </w:r>
+    </w:p>
+    <w:p>
+      <w:pPr>
+        <w:pStyle w:val="Kop4"/>
+      </w:pPr>
+      <w:proofErr w:type="spellStart"/>
       <w:r>
         <w:lastRenderedPageBreak/>
-        <w:t>choosePackage(Package, String)</w:t>
+        <w:t>choosePackage</w:t>
+      </w:r>
+      <w:proofErr w:type="spellEnd"/>
+      <w:r>
+        <w:t>(Package, String)</w:t>
       </w:r>
       <w:bookmarkStart w:id="16" w:name="_Toc336244986"/>
       <w:bookmarkStart w:id="17" w:name="_Toc161831589"/>
@@ -2371,28 +2542,92 @@
         <w:rPr>
           <w:lang w:val="nl-NL"/>
         </w:rPr>
-        <w:t>oor de methode choosePackage() in ParolaControler. De methode handlePayment() in ParolaControler gooit een error als de betaling niet is voltooid.</w:t>
-      </w:r>
-    </w:p>
-    <w:p>
-      <w:pPr>
-        <w:rPr>
-          <w:lang w:val="nl-NL"/>
-        </w:rPr>
-      </w:pPr>
-    </w:p>
-    <w:p>
-      <w:pPr>
-        <w:pStyle w:val="Heading4"/>
-        <w:rPr>
-          <w:lang w:val="nl-NL"/>
-        </w:rPr>
-      </w:pPr>
-      <w:r>
-        <w:rPr>
-          <w:lang w:val="nl-NL"/>
-        </w:rPr>
-        <w:t>calculateScore(String, String)</w:t>
+        <w:t xml:space="preserve">oor de methode </w:t>
+      </w:r>
+      <w:proofErr w:type="spellStart"/>
+      <w:r>
+        <w:rPr>
+          <w:lang w:val="nl-NL"/>
+        </w:rPr>
+        <w:t>choosePackage</w:t>
+      </w:r>
+      <w:proofErr w:type="spellEnd"/>
+      <w:r>
+        <w:rPr>
+          <w:lang w:val="nl-NL"/>
+        </w:rPr>
+        <w:t xml:space="preserve">() in </w:t>
+      </w:r>
+      <w:proofErr w:type="spellStart"/>
+      <w:r>
+        <w:rPr>
+          <w:lang w:val="nl-NL"/>
+        </w:rPr>
+        <w:t>ParolaControler</w:t>
+      </w:r>
+      <w:proofErr w:type="spellEnd"/>
+      <w:r>
+        <w:rPr>
+          <w:lang w:val="nl-NL"/>
+        </w:rPr>
+        <w:t xml:space="preserve">. De methode </w:t>
+      </w:r>
+      <w:proofErr w:type="spellStart"/>
+      <w:r>
+        <w:rPr>
+          <w:lang w:val="nl-NL"/>
+        </w:rPr>
+        <w:t>handlePayment</w:t>
+      </w:r>
+      <w:proofErr w:type="spellEnd"/>
+      <w:r>
+        <w:rPr>
+          <w:lang w:val="nl-NL"/>
+        </w:rPr>
+        <w:t xml:space="preserve">() in </w:t>
+      </w:r>
+      <w:proofErr w:type="spellStart"/>
+      <w:r>
+        <w:rPr>
+          <w:lang w:val="nl-NL"/>
+        </w:rPr>
+        <w:t>ParolaControler</w:t>
+      </w:r>
+      <w:proofErr w:type="spellEnd"/>
+      <w:r>
+        <w:rPr>
+          <w:lang w:val="nl-NL"/>
+        </w:rPr>
+        <w:t xml:space="preserve"> gooit een error als de betaling niet is voltooid.</w:t>
+      </w:r>
+    </w:p>
+    <w:p>
+      <w:pPr>
+        <w:rPr>
+          <w:lang w:val="nl-NL"/>
+        </w:rPr>
+      </w:pPr>
+    </w:p>
+    <w:p>
+      <w:pPr>
+        <w:pStyle w:val="Kop4"/>
+        <w:rPr>
+          <w:lang w:val="nl-NL"/>
+        </w:rPr>
+      </w:pPr>
+      <w:proofErr w:type="spellStart"/>
+      <w:r>
+        <w:rPr>
+          <w:lang w:val="nl-NL"/>
+        </w:rPr>
+        <w:t>calculateScore</w:t>
+      </w:r>
+      <w:proofErr w:type="spellEnd"/>
+      <w:r>
+        <w:rPr>
+          <w:lang w:val="nl-NL"/>
+        </w:rPr>
+        <w:t>(String, String)</w:t>
       </w:r>
     </w:p>
     <w:p>
@@ -2461,12 +2696,14 @@
         </w:rPr>
         <w:t xml:space="preserve">oor de methode </w:t>
       </w:r>
+      <w:proofErr w:type="spellStart"/>
       <w:r>
         <w:rPr>
           <w:lang w:val="nl-NL"/>
         </w:rPr>
         <w:t>calculateScore</w:t>
       </w:r>
+      <w:proofErr w:type="spellEnd"/>
       <w:r>
         <w:rPr>
           <w:lang w:val="nl-NL"/>
@@ -2477,28 +2714,50 @@
         <w:rPr>
           <w:lang w:val="nl-NL"/>
         </w:rPr>
-        <w:t>() in ParolaControler.</w:t>
-      </w:r>
-    </w:p>
-    <w:p>
-      <w:pPr>
-        <w:rPr>
-          <w:lang w:val="nl-NL"/>
-        </w:rPr>
-      </w:pPr>
-    </w:p>
-    <w:p>
-      <w:pPr>
-        <w:pStyle w:val="Heading4"/>
-        <w:rPr>
-          <w:lang w:val="nl-NL"/>
-        </w:rPr>
-      </w:pPr>
-      <w:r>
-        <w:rPr>
-          <w:lang w:val="nl-NL"/>
-        </w:rPr>
-        <w:t>getLettersForRightAnswers(String)</w:t>
+        <w:t xml:space="preserve">() in </w:t>
+      </w:r>
+      <w:proofErr w:type="spellStart"/>
+      <w:r>
+        <w:rPr>
+          <w:lang w:val="nl-NL"/>
+        </w:rPr>
+        <w:t>ParolaControler</w:t>
+      </w:r>
+      <w:proofErr w:type="spellEnd"/>
+      <w:r>
+        <w:rPr>
+          <w:lang w:val="nl-NL"/>
+        </w:rPr>
+        <w:t>.</w:t>
+      </w:r>
+    </w:p>
+    <w:p>
+      <w:pPr>
+        <w:rPr>
+          <w:lang w:val="nl-NL"/>
+        </w:rPr>
+      </w:pPr>
+    </w:p>
+    <w:p>
+      <w:pPr>
+        <w:pStyle w:val="Kop4"/>
+        <w:rPr>
+          <w:lang w:val="nl-NL"/>
+        </w:rPr>
+      </w:pPr>
+      <w:proofErr w:type="spellStart"/>
+      <w:r>
+        <w:rPr>
+          <w:lang w:val="nl-NL"/>
+        </w:rPr>
+        <w:t>getLettersForRightAnswers</w:t>
+      </w:r>
+      <w:proofErr w:type="spellEnd"/>
+      <w:r>
+        <w:rPr>
+          <w:lang w:val="nl-NL"/>
+        </w:rPr>
+        <w:t>(String)</w:t>
       </w:r>
     </w:p>
     <w:p>
@@ -2567,38 +2826,62 @@
         </w:rPr>
         <w:t xml:space="preserve">oor de methode </w:t>
       </w:r>
+      <w:proofErr w:type="spellStart"/>
       <w:r>
         <w:rPr>
           <w:lang w:val="nl-NL"/>
         </w:rPr>
         <w:t>getLettersForRightAnswers</w:t>
       </w:r>
-      <w:r>
-        <w:rPr>
-          <w:lang w:val="nl-NL"/>
-        </w:rPr>
-        <w:t>() in ParolaControler.</w:t>
-      </w:r>
-    </w:p>
-    <w:p>
-      <w:pPr>
-        <w:rPr>
-          <w:lang w:val="nl-NL"/>
-        </w:rPr>
-      </w:pPr>
-    </w:p>
-    <w:p>
-      <w:pPr>
-        <w:pStyle w:val="Heading4"/>
-        <w:rPr>
-          <w:lang w:val="nl-NL"/>
-        </w:rPr>
-      </w:pPr>
-      <w:r>
-        <w:rPr>
-          <w:lang w:val="nl-NL"/>
-        </w:rPr>
-        <w:t>nextQuestion(String)</w:t>
+      <w:proofErr w:type="spellEnd"/>
+      <w:r>
+        <w:rPr>
+          <w:lang w:val="nl-NL"/>
+        </w:rPr>
+        <w:t xml:space="preserve">() in </w:t>
+      </w:r>
+      <w:proofErr w:type="spellStart"/>
+      <w:r>
+        <w:rPr>
+          <w:lang w:val="nl-NL"/>
+        </w:rPr>
+        <w:t>ParolaControler</w:t>
+      </w:r>
+      <w:proofErr w:type="spellEnd"/>
+      <w:r>
+        <w:rPr>
+          <w:lang w:val="nl-NL"/>
+        </w:rPr>
+        <w:t>.</w:t>
+      </w:r>
+    </w:p>
+    <w:p>
+      <w:pPr>
+        <w:rPr>
+          <w:lang w:val="nl-NL"/>
+        </w:rPr>
+      </w:pPr>
+    </w:p>
+    <w:p>
+      <w:pPr>
+        <w:pStyle w:val="Kop4"/>
+        <w:rPr>
+          <w:lang w:val="nl-NL"/>
+        </w:rPr>
+      </w:pPr>
+      <w:proofErr w:type="spellStart"/>
+      <w:r>
+        <w:rPr>
+          <w:lang w:val="nl-NL"/>
+        </w:rPr>
+        <w:t>nextQuestion</w:t>
+      </w:r>
+      <w:proofErr w:type="spellEnd"/>
+      <w:r>
+        <w:rPr>
+          <w:lang w:val="nl-NL"/>
+        </w:rPr>
+        <w:t>(String)</w:t>
       </w:r>
     </w:p>
     <w:p>
@@ -2667,12 +2950,14 @@
         </w:rPr>
         <w:t xml:space="preserve">oor de methode </w:t>
       </w:r>
+      <w:proofErr w:type="spellStart"/>
       <w:r>
         <w:rPr>
           <w:lang w:val="nl-NL"/>
         </w:rPr>
         <w:t>nextQuestion</w:t>
       </w:r>
+      <w:proofErr w:type="spellEnd"/>
       <w:r>
         <w:rPr>
           <w:lang w:val="nl-NL"/>
@@ -2683,29 +2968,51 @@
         <w:rPr>
           <w:lang w:val="nl-NL"/>
         </w:rPr>
-        <w:t>() in ParolaControler.</w:t>
-      </w:r>
-    </w:p>
-    <w:p>
-      <w:pPr>
-        <w:rPr>
-          <w:lang w:val="nl-NL"/>
-        </w:rPr>
-      </w:pPr>
-    </w:p>
-    <w:p>
-      <w:pPr>
-        <w:pStyle w:val="Heading4"/>
-        <w:rPr>
-          <w:lang w:val="nl-NL"/>
-        </w:rPr>
-      </w:pPr>
+        <w:t xml:space="preserve">() in </w:t>
+      </w:r>
+      <w:proofErr w:type="spellStart"/>
+      <w:r>
+        <w:rPr>
+          <w:lang w:val="nl-NL"/>
+        </w:rPr>
+        <w:t>ParolaControler</w:t>
+      </w:r>
+      <w:proofErr w:type="spellEnd"/>
+      <w:r>
+        <w:rPr>
+          <w:lang w:val="nl-NL"/>
+        </w:rPr>
+        <w:t>.</w:t>
+      </w:r>
+    </w:p>
+    <w:p>
+      <w:pPr>
+        <w:rPr>
+          <w:lang w:val="nl-NL"/>
+        </w:rPr>
+      </w:pPr>
+    </w:p>
+    <w:p>
+      <w:pPr>
+        <w:pStyle w:val="Kop4"/>
+        <w:rPr>
+          <w:lang w:val="nl-NL"/>
+        </w:rPr>
+      </w:pPr>
+      <w:proofErr w:type="spellStart"/>
       <w:r>
         <w:rPr>
           <w:lang w:val="nl-NL"/>
         </w:rPr>
         <w:lastRenderedPageBreak/>
-        <w:t>processAnswer(String, String</w:t>
+        <w:t>processAnswer</w:t>
+      </w:r>
+      <w:proofErr w:type="spellEnd"/>
+      <w:r>
+        <w:rPr>
+          <w:lang w:val="nl-NL"/>
+        </w:rPr>
+        <w:t>(String, String</w:t>
       </w:r>
       <w:r>
         <w:rPr>
@@ -2780,12 +3087,14 @@
         </w:rPr>
         <w:t xml:space="preserve">oor de methode </w:t>
       </w:r>
+      <w:proofErr w:type="spellStart"/>
       <w:r>
         <w:rPr>
           <w:lang w:val="nl-NL"/>
         </w:rPr>
         <w:t>processAnswer</w:t>
       </w:r>
+      <w:proofErr w:type="spellEnd"/>
       <w:r>
         <w:rPr>
           <w:lang w:val="nl-NL"/>
@@ -2796,28 +3105,50 @@
         <w:rPr>
           <w:lang w:val="nl-NL"/>
         </w:rPr>
-        <w:t>() in ParolaControler.</w:t>
-      </w:r>
-    </w:p>
-    <w:p>
-      <w:pPr>
-        <w:rPr>
-          <w:lang w:val="nl-NL"/>
-        </w:rPr>
-      </w:pPr>
-    </w:p>
-    <w:p>
-      <w:pPr>
-        <w:pStyle w:val="Heading4"/>
-        <w:rPr>
-          <w:lang w:val="nl-NL"/>
-        </w:rPr>
-      </w:pPr>
-      <w:r>
-        <w:rPr>
-          <w:lang w:val="nl-NL"/>
-        </w:rPr>
-        <w:t>quizFinished(String)</w:t>
+        <w:t xml:space="preserve">() in </w:t>
+      </w:r>
+      <w:proofErr w:type="spellStart"/>
+      <w:r>
+        <w:rPr>
+          <w:lang w:val="nl-NL"/>
+        </w:rPr>
+        <w:t>ParolaControler</w:t>
+      </w:r>
+      <w:proofErr w:type="spellEnd"/>
+      <w:r>
+        <w:rPr>
+          <w:lang w:val="nl-NL"/>
+        </w:rPr>
+        <w:t>.</w:t>
+      </w:r>
+    </w:p>
+    <w:p>
+      <w:pPr>
+        <w:rPr>
+          <w:lang w:val="nl-NL"/>
+        </w:rPr>
+      </w:pPr>
+    </w:p>
+    <w:p>
+      <w:pPr>
+        <w:pStyle w:val="Kop4"/>
+        <w:rPr>
+          <w:lang w:val="nl-NL"/>
+        </w:rPr>
+      </w:pPr>
+      <w:proofErr w:type="spellStart"/>
+      <w:r>
+        <w:rPr>
+          <w:lang w:val="nl-NL"/>
+        </w:rPr>
+        <w:t>quizFinished</w:t>
+      </w:r>
+      <w:proofErr w:type="spellEnd"/>
+      <w:r>
+        <w:rPr>
+          <w:lang w:val="nl-NL"/>
+        </w:rPr>
+        <w:t>(String)</w:t>
       </w:r>
     </w:p>
     <w:p>
@@ -2886,45 +3217,111 @@
         </w:rPr>
         <w:t xml:space="preserve">oor de methode </w:t>
       </w:r>
+      <w:proofErr w:type="spellStart"/>
       <w:r>
         <w:rPr>
           <w:lang w:val="nl-NL"/>
         </w:rPr>
         <w:t>quizFinished</w:t>
       </w:r>
-      <w:r>
-        <w:rPr>
-          <w:lang w:val="nl-NL"/>
-        </w:rPr>
-        <w:t>() in ParolaControler. De methode returned een boolean voor of de quiz is beindigt.</w:t>
-      </w:r>
-    </w:p>
-    <w:p>
-      <w:pPr>
-        <w:rPr>
-          <w:lang w:val="nl-NL"/>
-        </w:rPr>
-      </w:pPr>
-    </w:p>
-    <w:p>
-      <w:pPr>
-        <w:rPr>
-          <w:lang w:val="nl-NL"/>
-        </w:rPr>
-      </w:pPr>
-    </w:p>
-    <w:p>
-      <w:pPr>
-        <w:pStyle w:val="Heading4"/>
-        <w:rPr>
-          <w:lang w:val="nl-NL"/>
-        </w:rPr>
-      </w:pPr>
-      <w:r>
-        <w:rPr>
-          <w:lang w:val="nl-NL"/>
-        </w:rPr>
-        <w:t>startQuiz(String)</w:t>
+      <w:proofErr w:type="spellEnd"/>
+      <w:r>
+        <w:rPr>
+          <w:lang w:val="nl-NL"/>
+        </w:rPr>
+        <w:t xml:space="preserve">() in </w:t>
+      </w:r>
+      <w:proofErr w:type="spellStart"/>
+      <w:r>
+        <w:rPr>
+          <w:lang w:val="nl-NL"/>
+        </w:rPr>
+        <w:t>ParolaControler</w:t>
+      </w:r>
+      <w:proofErr w:type="spellEnd"/>
+      <w:r>
+        <w:rPr>
+          <w:lang w:val="nl-NL"/>
+        </w:rPr>
+        <w:t xml:space="preserve">. De methode </w:t>
+      </w:r>
+      <w:proofErr w:type="spellStart"/>
+      <w:r>
+        <w:rPr>
+          <w:lang w:val="nl-NL"/>
+        </w:rPr>
+        <w:t>returned</w:t>
+      </w:r>
+      <w:proofErr w:type="spellEnd"/>
+      <w:r>
+        <w:rPr>
+          <w:lang w:val="nl-NL"/>
+        </w:rPr>
+        <w:t xml:space="preserve"> een </w:t>
+      </w:r>
+      <w:proofErr w:type="spellStart"/>
+      <w:r>
+        <w:rPr>
+          <w:lang w:val="nl-NL"/>
+        </w:rPr>
+        <w:t>boolean</w:t>
+      </w:r>
+      <w:proofErr w:type="spellEnd"/>
+      <w:r>
+        <w:rPr>
+          <w:lang w:val="nl-NL"/>
+        </w:rPr>
+        <w:t xml:space="preserve"> voor of de quiz is </w:t>
+      </w:r>
+      <w:proofErr w:type="spellStart"/>
+      <w:r>
+        <w:rPr>
+          <w:lang w:val="nl-NL"/>
+        </w:rPr>
+        <w:t>beindigt</w:t>
+      </w:r>
+      <w:proofErr w:type="spellEnd"/>
+      <w:r>
+        <w:rPr>
+          <w:lang w:val="nl-NL"/>
+        </w:rPr>
+        <w:t>.</w:t>
+      </w:r>
+    </w:p>
+    <w:p>
+      <w:pPr>
+        <w:rPr>
+          <w:lang w:val="nl-NL"/>
+        </w:rPr>
+      </w:pPr>
+    </w:p>
+    <w:p>
+      <w:pPr>
+        <w:rPr>
+          <w:lang w:val="nl-NL"/>
+        </w:rPr>
+      </w:pPr>
+    </w:p>
+    <w:p>
+      <w:pPr>
+        <w:pStyle w:val="Kop4"/>
+        <w:rPr>
+          <w:lang w:val="nl-NL"/>
+        </w:rPr>
+      </w:pPr>
+      <w:proofErr w:type="spellStart"/>
+      <w:r>
+        <w:rPr>
+          <w:lang w:val="nl-NL"/>
+        </w:rPr>
+        <w:t>startQuiz</w:t>
+      </w:r>
+      <w:proofErr w:type="spellEnd"/>
+      <w:r>
+        <w:rPr>
+          <w:lang w:val="nl-NL"/>
+        </w:rPr>
+        <w:t>(String)</w:t>
       </w:r>
     </w:p>
     <w:p>
@@ -2991,7 +3388,35 @@
         <w:rPr>
           <w:lang w:val="nl-NL"/>
         </w:rPr>
-        <w:t>oor de methode startQuiz() in ParolaControler.</w:t>
+        <w:t xml:space="preserve">oor de methode </w:t>
+      </w:r>
+      <w:proofErr w:type="spellStart"/>
+      <w:r>
+        <w:rPr>
+          <w:lang w:val="nl-NL"/>
+        </w:rPr>
+        <w:t>startQuiz</w:t>
+      </w:r>
+      <w:proofErr w:type="spellEnd"/>
+      <w:r>
+        <w:rPr>
+          <w:lang w:val="nl-NL"/>
+        </w:rPr>
+        <w:t xml:space="preserve">() in </w:t>
+      </w:r>
+      <w:proofErr w:type="spellStart"/>
+      <w:r>
+        <w:rPr>
+          <w:lang w:val="nl-NL"/>
+        </w:rPr>
+        <w:t>ParolaControler</w:t>
+      </w:r>
+      <w:proofErr w:type="spellEnd"/>
+      <w:r>
+        <w:rPr>
+          <w:lang w:val="nl-NL"/>
+        </w:rPr>
+        <w:t>.</w:t>
       </w:r>
     </w:p>
     <w:p>
@@ -3023,115 +3448,18 @@
     </w:p>
     <w:p>
       <w:pPr>
-        <w:pStyle w:val="Heading3"/>
-      </w:pPr>
-      <w:r>
-        <w:lastRenderedPageBreak/>
-        <w:t>Activity and State Diagrams</w:t>
-      </w:r>
+        <w:pStyle w:val="Kop3"/>
+      </w:pPr>
+      <w:bookmarkStart w:id="18" w:name="_Toc161831590"/>
       <w:bookmarkEnd w:id="16"/>
       <w:bookmarkEnd w:id="17"/>
-      <w:r>
-        <w:t xml:space="preserve"> </w:t>
-      </w:r>
-    </w:p>
-    <w:p>
-      <w:pPr>
-        <w:rPr>
-          <w:lang w:val="nl-NL"/>
-        </w:rPr>
-      </w:pPr>
-      <w:r>
-        <w:rPr>
-          <w:lang w:val="nl-NL"/>
-        </w:rPr>
-        <w:t xml:space="preserve">We hebben een </w:t>
-      </w:r>
-      <w:r>
-        <w:rPr>
-          <w:lang w:val="nl-NL"/>
-        </w:rPr>
-        <w:t>activity diagram gemaakt voor de usecase spelen quiz.</w:t>
-      </w:r>
-    </w:p>
-    <w:p>
-      <w:pPr>
-        <w:rPr>
-          <w:lang w:val="nl-NL"/>
-        </w:rPr>
-      </w:pPr>
-    </w:p>
-    <w:p>
-      <w:pPr>
-        <w:rPr>
-          <w:lang w:val="nl-NL"/>
-        </w:rPr>
-      </w:pPr>
-      <w:r>
-        <w:rPr>
-          <w:noProof/>
-          <w:lang w:val="nl-NL"/>
-        </w:rPr>
-        <w:drawing>
-          <wp:inline distT="0" distB="0" distL="0" distR="0" wp14:anchorId="348BE185" wp14:editId="32059E0C">
-            <wp:extent cx="5270500" cy="5821045"/>
-            <wp:effectExtent l="0" t="0" r="6350" b="8255"/>
-            <wp:docPr id="220958815" name="Afbeelding 1" descr="Afbeelding met tekst, schermopname, diagram, lijn&#10;&#10;Automatisch gegenereerde beschrijving"/>
-            <wp:cNvGraphicFramePr>
-              <a:graphicFrameLocks xmlns:a="http://schemas.openxmlformats.org/drawingml/2006/main" noChangeAspect="1"/>
-            </wp:cNvGraphicFramePr>
-            <a:graphic xmlns:a="http://schemas.openxmlformats.org/drawingml/2006/main">
-              <a:graphicData uri="http://schemas.openxmlformats.org/drawingml/2006/picture">
-                <pic:pic xmlns:pic="http://schemas.openxmlformats.org/drawingml/2006/picture">
-                  <pic:nvPicPr>
-                    <pic:cNvPr id="220958815" name="Afbeelding 1" descr="Afbeelding met tekst, schermopname, diagram, lijn&#10;&#10;Automatisch gegenereerde beschrijving"/>
-                    <pic:cNvPicPr/>
-                  </pic:nvPicPr>
-                  <pic:blipFill>
-                    <a:blip r:embed="rId21"/>
-                    <a:stretch>
-                      <a:fillRect/>
-                    </a:stretch>
-                  </pic:blipFill>
-                  <pic:spPr>
-                    <a:xfrm>
-                      <a:off x="0" y="0"/>
-                      <a:ext cx="5270500" cy="5821045"/>
-                    </a:xfrm>
-                    <a:prstGeom prst="rect">
-                      <a:avLst/>
-                    </a:prstGeom>
-                  </pic:spPr>
-                </pic:pic>
-              </a:graphicData>
-            </a:graphic>
-          </wp:inline>
-        </w:drawing>
-      </w:r>
-    </w:p>
-    <w:p>
-      <w:pPr>
-        <w:rPr>
-          <w:rFonts w:asciiTheme="majorHAnsi" w:eastAsiaTheme="majorEastAsia" w:hAnsiTheme="majorHAnsi" w:cstheme="majorBidi"/>
-          <w:b/>
-          <w:bCs/>
-          <w:color w:val="4F81BD" w:themeColor="accent1"/>
-        </w:rPr>
-      </w:pPr>
-      <w:bookmarkStart w:id="18" w:name="_Toc161831590"/>
-      <w:r>
-        <w:br w:type="page"/>
-      </w:r>
-    </w:p>
-    <w:p>
-      <w:pPr>
-        <w:pStyle w:val="Heading3"/>
-      </w:pPr>
+      <w:proofErr w:type="spellStart"/>
       <w:r>
         <w:lastRenderedPageBreak/>
         <w:t>Ontwerpbeslissingen</w:t>
       </w:r>
       <w:bookmarkEnd w:id="18"/>
+      <w:proofErr w:type="spellEnd"/>
     </w:p>
     <w:p>
       <w:pPr>
@@ -3157,13 +3485,45 @@
           <w:bCs/>
           <w:lang w:val="nl-NL"/>
         </w:rPr>
-        <w:t>Gebruik van een Activity Diagram voor de usecase "Spelen Quiz"</w:t>
-      </w:r>
-      <w:r>
-        <w:rPr>
-          <w:lang w:val="nl-NL"/>
-        </w:rPr>
-        <w:t>: Dit besluit is genomen om complexe processen en interacties in de usecase te visualiseren, waardoor het gemakkelijker wordt om te controleren of de implementatie aan de verwachtingen voldoet.</w:t>
+        <w:t xml:space="preserve">Gebruik van een Activity Diagram voor de </w:t>
+      </w:r>
+      <w:proofErr w:type="spellStart"/>
+      <w:r>
+        <w:rPr>
+          <w:b/>
+          <w:bCs/>
+          <w:lang w:val="nl-NL"/>
+        </w:rPr>
+        <w:t>usecase</w:t>
+      </w:r>
+      <w:proofErr w:type="spellEnd"/>
+      <w:r>
+        <w:rPr>
+          <w:b/>
+          <w:bCs/>
+          <w:lang w:val="nl-NL"/>
+        </w:rPr>
+        <w:t xml:space="preserve"> "Spelen Quiz"</w:t>
+      </w:r>
+      <w:r>
+        <w:rPr>
+          <w:lang w:val="nl-NL"/>
+        </w:rPr>
+        <w:t xml:space="preserve">: Dit besluit is genomen om complexe processen en interacties in de </w:t>
+      </w:r>
+      <w:proofErr w:type="spellStart"/>
+      <w:r>
+        <w:rPr>
+          <w:lang w:val="nl-NL"/>
+        </w:rPr>
+        <w:t>usecase</w:t>
+      </w:r>
+      <w:proofErr w:type="spellEnd"/>
+      <w:r>
+        <w:rPr>
+          <w:lang w:val="nl-NL"/>
+        </w:rPr>
+        <w:t xml:space="preserve"> te visualiseren, waardoor het gemakkelijker wordt om te controleren of de implementatie aan de verwachtingen voldoet.</w:t>
       </w:r>
     </w:p>
     <w:p>
@@ -3221,13 +3581,77 @@
           <w:bCs/>
           <w:lang w:val="nl-NL"/>
         </w:rPr>
-        <w:t>Toepassing van het Strategy Pattern voor de score</w:t>
-      </w:r>
-      <w:r>
-        <w:rPr>
-          <w:lang w:val="nl-NL"/>
-        </w:rPr>
-        <w:t>: Door het Strategy Pattern te gebruiken, wordt een flexibele en onderhoudbare manier geboden om verschillende scoreberekeningsstrategieën te implementeren en te beheren.</w:t>
+        <w:t xml:space="preserve">Toepassing van het </w:t>
+      </w:r>
+      <w:proofErr w:type="spellStart"/>
+      <w:r>
+        <w:rPr>
+          <w:b/>
+          <w:bCs/>
+          <w:lang w:val="nl-NL"/>
+        </w:rPr>
+        <w:t>Strategy</w:t>
+      </w:r>
+      <w:proofErr w:type="spellEnd"/>
+      <w:r>
+        <w:rPr>
+          <w:b/>
+          <w:bCs/>
+          <w:lang w:val="nl-NL"/>
+        </w:rPr>
+        <w:t xml:space="preserve"> </w:t>
+      </w:r>
+      <w:proofErr w:type="spellStart"/>
+      <w:r>
+        <w:rPr>
+          <w:b/>
+          <w:bCs/>
+          <w:lang w:val="nl-NL"/>
+        </w:rPr>
+        <w:t>Pattern</w:t>
+      </w:r>
+      <w:proofErr w:type="spellEnd"/>
+      <w:r>
+        <w:rPr>
+          <w:b/>
+          <w:bCs/>
+          <w:lang w:val="nl-NL"/>
+        </w:rPr>
+        <w:t xml:space="preserve"> voor de score</w:t>
+      </w:r>
+      <w:r>
+        <w:rPr>
+          <w:lang w:val="nl-NL"/>
+        </w:rPr>
+        <w:t xml:space="preserve">: Door het </w:t>
+      </w:r>
+      <w:proofErr w:type="spellStart"/>
+      <w:r>
+        <w:rPr>
+          <w:lang w:val="nl-NL"/>
+        </w:rPr>
+        <w:t>Strategy</w:t>
+      </w:r>
+      <w:proofErr w:type="spellEnd"/>
+      <w:r>
+        <w:rPr>
+          <w:lang w:val="nl-NL"/>
+        </w:rPr>
+        <w:t xml:space="preserve"> </w:t>
+      </w:r>
+      <w:proofErr w:type="spellStart"/>
+      <w:r>
+        <w:rPr>
+          <w:lang w:val="nl-NL"/>
+        </w:rPr>
+        <w:t>Pattern</w:t>
+      </w:r>
+      <w:proofErr w:type="spellEnd"/>
+      <w:r>
+        <w:rPr>
+          <w:lang w:val="nl-NL"/>
+        </w:rPr>
+        <w:t xml:space="preserve"> te gebruiken, wordt een flexibele en onderhoudbare manier geboden om verschillende scoreberekeningsstrategieën te implementeren en te beheren.</w:t>
       </w:r>
     </w:p>
     <w:p>
@@ -3253,13 +3677,63 @@
           <w:bCs/>
           <w:lang w:val="nl-NL"/>
         </w:rPr>
-        <w:t>Toepassing van het Single Responsibility Principle (SRP)</w:t>
-      </w:r>
-      <w:r>
-        <w:rPr>
-          <w:lang w:val="nl-NL"/>
-        </w:rPr>
-        <w:t>: Door elke klasse of module slechts één verantwoordelijkheid te geven, wordt de code leesbaarder, onderhoudbaarder en flexibeler.</w:t>
+        <w:t xml:space="preserve">Toepassing van het Single </w:t>
+      </w:r>
+      <w:proofErr w:type="spellStart"/>
+      <w:r>
+        <w:rPr>
+          <w:b/>
+          <w:bCs/>
+          <w:lang w:val="nl-NL"/>
+        </w:rPr>
+        <w:t>Responsibility</w:t>
+      </w:r>
+      <w:proofErr w:type="spellEnd"/>
+      <w:r>
+        <w:rPr>
+          <w:b/>
+          <w:bCs/>
+          <w:lang w:val="nl-NL"/>
+        </w:rPr>
+        <w:t xml:space="preserve"> </w:t>
+      </w:r>
+      <w:proofErr w:type="spellStart"/>
+      <w:r>
+        <w:rPr>
+          <w:b/>
+          <w:bCs/>
+          <w:lang w:val="nl-NL"/>
+        </w:rPr>
+        <w:t>Principle</w:t>
+      </w:r>
+      <w:proofErr w:type="spellEnd"/>
+      <w:r>
+        <w:rPr>
+          <w:b/>
+          <w:bCs/>
+          <w:lang w:val="nl-NL"/>
+        </w:rPr>
+        <w:t xml:space="preserve"> (SRP)</w:t>
+      </w:r>
+      <w:r>
+        <w:rPr>
+          <w:lang w:val="nl-NL"/>
+        </w:rPr>
+        <w:t xml:space="preserve">: Door elke klasse of module slechts één verantwoordelijkheid te geven, wordt de code leesbaarder, </w:t>
+      </w:r>
+      <w:proofErr w:type="spellStart"/>
+      <w:r>
+        <w:rPr>
+          <w:lang w:val="nl-NL"/>
+        </w:rPr>
+        <w:t>onderhoudbaarder</w:t>
+      </w:r>
+      <w:proofErr w:type="spellEnd"/>
+      <w:r>
+        <w:rPr>
+          <w:lang w:val="nl-NL"/>
+        </w:rPr>
+        <w:t xml:space="preserve"> en flexibeler.</w:t>
       </w:r>
       <w:bookmarkStart w:id="19" w:name="_Toc336244988"/>
       <w:bookmarkStart w:id="20" w:name="_Toc161831591"/>
@@ -3300,8 +3774,8 @@
       <w:bookmarkEnd w:id="20"/>
     </w:p>
     <w:sectPr>
-      <w:footerReference w:type="even" r:id="rId22"/>
-      <w:footerReference w:type="default" r:id="rId23"/>
+      <w:footerReference w:type="even" r:id="rId21"/>
+      <w:footerReference w:type="default" r:id="rId22"/>
       <w:pgSz w:w="11900" w:h="16840"/>
       <w:pgMar w:top="1440" w:right="1800" w:bottom="1440" w:left="1800" w:header="708" w:footer="708" w:gutter="0"/>
       <w:cols w:space="708"/>
@@ -3312,7 +3786,7 @@
 </file>
 
 <file path=word/endnotes.xml><?xml version="1.0" encoding="utf-8"?>
-<w:endnotes xmlns:wpc="http://schemas.microsoft.com/office/word/2010/wordprocessingCanvas" xmlns:cx="http://schemas.microsoft.com/office/drawing/2014/chartex" xmlns:cx1="http://schemas.microsoft.com/office/drawing/2015/9/8/chartex" xmlns:cx2="http://schemas.microsoft.com/office/drawing/2015/10/21/chartex" xmlns:cx3="http://schemas.microsoft.com/office/drawing/2016/5/9/chartex" xmlns:cx4="http://schemas.microsoft.com/office/drawing/2016/5/10/chartex" xmlns:cx5="http://schemas.microsoft.com/office/drawing/2016/5/11/chartex" xmlns:cx6="http://schemas.microsoft.com/office/drawing/2016/5/12/chartex" xmlns:cx7="http://schemas.microsoft.com/office/drawing/2016/5/13/chartex" xmlns:cx8="http://schemas.microsoft.com/office/drawing/2016/5/14/chartex" xmlns:mc="http://schemas.openxmlformats.org/markup-compatibility/2006" xmlns:aink="http://schemas.microsoft.com/office/drawing/2016/ink" xmlns:am3d="http://schemas.microsoft.com/office/drawing/2017/model3d" xmlns:o="urn:schemas-microsoft-com:office:office" xmlns:oel="http://schemas.microsoft.com/office/2019/extlst" xmlns:r="http://schemas.openxmlformats.org/officeDocument/2006/relationships" xmlns:m="http://schemas.openxmlformats.org/officeDocument/2006/math" xmlns:v="urn:schemas-microsoft-com:vml" xmlns:wp14="http://schemas.microsoft.com/office/word/2010/wordprocessingDrawing" xmlns:wp="http://schemas.openxmlformats.org/drawingml/2006/wordprocessingDrawing" xmlns:w10="urn:schemas-microsoft-com:office:word" xmlns:w="http://schemas.openxmlformats.org/wordprocessingml/2006/main" xmlns:w14="http://schemas.microsoft.com/office/word/2010/wordml" xmlns:w15="http://schemas.microsoft.com/office/word/2012/wordml" xmlns:w16cex="http://schemas.microsoft.com/office/word/2018/wordml/cex" xmlns:w16cid="http://schemas.microsoft.com/office/word/2016/wordml/cid" xmlns:w16="http://schemas.microsoft.com/office/word/2018/wordml" xmlns:w16du="http://schemas.microsoft.com/office/word/2023/wordml/word16du" xmlns:w16sdtdh="http://schemas.microsoft.com/office/word/2020/wordml/sdtdatahash" xmlns:w16se="http://schemas.microsoft.com/office/word/2015/wordml/symex" xmlns:wpg="http://schemas.microsoft.com/office/word/2010/wordprocessingGroup" xmlns:wpi="http://schemas.microsoft.com/office/word/2010/wordprocessingInk" xmlns:wne="http://schemas.microsoft.com/office/word/2006/wordml" xmlns:wps="http://schemas.microsoft.com/office/word/2010/wordprocessingShape" mc:Ignorable="w14 w15 w16se w16cid w16 w16cex w16sdtdh w16du wp14">
+<w:endnotes xmlns:wpc="http://schemas.microsoft.com/office/word/2010/wordprocessingCanvas" xmlns:cx="http://schemas.microsoft.com/office/drawing/2014/chartex" xmlns:cx1="http://schemas.microsoft.com/office/drawing/2015/9/8/chartex" xmlns:cx2="http://schemas.microsoft.com/office/drawing/2015/10/21/chartex" xmlns:cx3="http://schemas.microsoft.com/office/drawing/2016/5/9/chartex" xmlns:cx4="http://schemas.microsoft.com/office/drawing/2016/5/10/chartex" xmlns:cx5="http://schemas.microsoft.com/office/drawing/2016/5/11/chartex" xmlns:cx6="http://schemas.microsoft.com/office/drawing/2016/5/12/chartex" xmlns:cx7="http://schemas.microsoft.com/office/drawing/2016/5/13/chartex" xmlns:cx8="http://schemas.microsoft.com/office/drawing/2016/5/14/chartex" xmlns:mc="http://schemas.openxmlformats.org/markup-compatibility/2006" xmlns:aink="http://schemas.microsoft.com/office/drawing/2016/ink" xmlns:am3d="http://schemas.microsoft.com/office/drawing/2017/model3d" xmlns:o="urn:schemas-microsoft-com:office:office" xmlns:oel="http://schemas.microsoft.com/office/2019/extlst" xmlns:r="http://schemas.openxmlformats.org/officeDocument/2006/relationships" xmlns:m="http://schemas.openxmlformats.org/officeDocument/2006/math" xmlns:v="urn:schemas-microsoft-com:vml" xmlns:wp14="http://schemas.microsoft.com/office/word/2010/wordprocessingDrawing" xmlns:wp="http://schemas.openxmlformats.org/drawingml/2006/wordprocessingDrawing" xmlns:w10="urn:schemas-microsoft-com:office:word" xmlns:w="http://schemas.openxmlformats.org/wordprocessingml/2006/main" xmlns:w14="http://schemas.microsoft.com/office/word/2010/wordml" xmlns:w15="http://schemas.microsoft.com/office/word/2012/wordml" xmlns:w16cex="http://schemas.microsoft.com/office/word/2018/wordml/cex" xmlns:w16cid="http://schemas.microsoft.com/office/word/2016/wordml/cid" xmlns:w16="http://schemas.microsoft.com/office/word/2018/wordml" xmlns:w16sdtdh="http://schemas.microsoft.com/office/word/2020/wordml/sdtdatahash" xmlns:w16se="http://schemas.microsoft.com/office/word/2015/wordml/symex" xmlns:wpg="http://schemas.microsoft.com/office/word/2010/wordprocessingGroup" xmlns:wpi="http://schemas.microsoft.com/office/word/2010/wordprocessingInk" xmlns:wne="http://schemas.microsoft.com/office/word/2006/wordml" xmlns:wps="http://schemas.microsoft.com/office/word/2010/wordprocessingShape" mc:Ignorable="w14 w15 w16se w16cid w16 w16cex w16sdtdh wp14">
   <w:endnote w:type="separator" w:id="-1">
     <w:p>
       <w:r>
@@ -3331,37 +3805,37 @@
 </file>
 
 <file path=word/footer1.xml><?xml version="1.0" encoding="utf-8"?>
-<w:ftr xmlns:wpc="http://schemas.microsoft.com/office/word/2010/wordprocessingCanvas" xmlns:cx="http://schemas.microsoft.com/office/drawing/2014/chartex" xmlns:cx1="http://schemas.microsoft.com/office/drawing/2015/9/8/chartex" xmlns:cx2="http://schemas.microsoft.com/office/drawing/2015/10/21/chartex" xmlns:cx3="http://schemas.microsoft.com/office/drawing/2016/5/9/chartex" xmlns:cx4="http://schemas.microsoft.com/office/drawing/2016/5/10/chartex" xmlns:cx5="http://schemas.microsoft.com/office/drawing/2016/5/11/chartex" xmlns:cx6="http://schemas.microsoft.com/office/drawing/2016/5/12/chartex" xmlns:cx7="http://schemas.microsoft.com/office/drawing/2016/5/13/chartex" xmlns:cx8="http://schemas.microsoft.com/office/drawing/2016/5/14/chartex" xmlns:mc="http://schemas.openxmlformats.org/markup-compatibility/2006" xmlns:aink="http://schemas.microsoft.com/office/drawing/2016/ink" xmlns:am3d="http://schemas.microsoft.com/office/drawing/2017/model3d" xmlns:o="urn:schemas-microsoft-com:office:office" xmlns:oel="http://schemas.microsoft.com/office/2019/extlst" xmlns:r="http://schemas.openxmlformats.org/officeDocument/2006/relationships" xmlns:m="http://schemas.openxmlformats.org/officeDocument/2006/math" xmlns:v="urn:schemas-microsoft-com:vml" xmlns:wp14="http://schemas.microsoft.com/office/word/2010/wordprocessingDrawing" xmlns:wp="http://schemas.openxmlformats.org/drawingml/2006/wordprocessingDrawing" xmlns:w10="urn:schemas-microsoft-com:office:word" xmlns:w="http://schemas.openxmlformats.org/wordprocessingml/2006/main" xmlns:w14="http://schemas.microsoft.com/office/word/2010/wordml" xmlns:w15="http://schemas.microsoft.com/office/word/2012/wordml" xmlns:w16cex="http://schemas.microsoft.com/office/word/2018/wordml/cex" xmlns:w16cid="http://schemas.microsoft.com/office/word/2016/wordml/cid" xmlns:w16="http://schemas.microsoft.com/office/word/2018/wordml" xmlns:w16du="http://schemas.microsoft.com/office/word/2023/wordml/word16du" xmlns:w16sdtdh="http://schemas.microsoft.com/office/word/2020/wordml/sdtdatahash" xmlns:w16se="http://schemas.microsoft.com/office/word/2015/wordml/symex" xmlns:wpg="http://schemas.microsoft.com/office/word/2010/wordprocessingGroup" xmlns:wpi="http://schemas.microsoft.com/office/word/2010/wordprocessingInk" xmlns:wne="http://schemas.microsoft.com/office/word/2006/wordml" xmlns:wps="http://schemas.microsoft.com/office/word/2010/wordprocessingShape" mc:Ignorable="w14 w15 w16se w16cid w16 w16cex w16sdtdh w16du wp14">
+<w:ftr xmlns:wpc="http://schemas.microsoft.com/office/word/2010/wordprocessingCanvas" xmlns:cx="http://schemas.microsoft.com/office/drawing/2014/chartex" xmlns:cx1="http://schemas.microsoft.com/office/drawing/2015/9/8/chartex" xmlns:cx2="http://schemas.microsoft.com/office/drawing/2015/10/21/chartex" xmlns:cx3="http://schemas.microsoft.com/office/drawing/2016/5/9/chartex" xmlns:cx4="http://schemas.microsoft.com/office/drawing/2016/5/10/chartex" xmlns:cx5="http://schemas.microsoft.com/office/drawing/2016/5/11/chartex" xmlns:cx6="http://schemas.microsoft.com/office/drawing/2016/5/12/chartex" xmlns:cx7="http://schemas.microsoft.com/office/drawing/2016/5/13/chartex" xmlns:cx8="http://schemas.microsoft.com/office/drawing/2016/5/14/chartex" xmlns:mc="http://schemas.openxmlformats.org/markup-compatibility/2006" xmlns:aink="http://schemas.microsoft.com/office/drawing/2016/ink" xmlns:am3d="http://schemas.microsoft.com/office/drawing/2017/model3d" xmlns:o="urn:schemas-microsoft-com:office:office" xmlns:oel="http://schemas.microsoft.com/office/2019/extlst" xmlns:r="http://schemas.openxmlformats.org/officeDocument/2006/relationships" xmlns:m="http://schemas.openxmlformats.org/officeDocument/2006/math" xmlns:v="urn:schemas-microsoft-com:vml" xmlns:wp14="http://schemas.microsoft.com/office/word/2010/wordprocessingDrawing" xmlns:wp="http://schemas.openxmlformats.org/drawingml/2006/wordprocessingDrawing" xmlns:w10="urn:schemas-microsoft-com:office:word" xmlns:w="http://schemas.openxmlformats.org/wordprocessingml/2006/main" xmlns:w14="http://schemas.microsoft.com/office/word/2010/wordml" xmlns:w15="http://schemas.microsoft.com/office/word/2012/wordml" xmlns:w16cex="http://schemas.microsoft.com/office/word/2018/wordml/cex" xmlns:w16cid="http://schemas.microsoft.com/office/word/2016/wordml/cid" xmlns:w16="http://schemas.microsoft.com/office/word/2018/wordml" xmlns:w16sdtdh="http://schemas.microsoft.com/office/word/2020/wordml/sdtdatahash" xmlns:w16se="http://schemas.microsoft.com/office/word/2015/wordml/symex" xmlns:wpg="http://schemas.microsoft.com/office/word/2010/wordprocessingGroup" xmlns:wpi="http://schemas.microsoft.com/office/word/2010/wordprocessingInk" xmlns:wne="http://schemas.microsoft.com/office/word/2006/wordml" xmlns:wps="http://schemas.microsoft.com/office/word/2010/wordprocessingShape" mc:Ignorable="w14 w15 w16se w16cid w16 w16cex w16sdtdh wp14">
   <w:p>
     <w:pPr>
-      <w:pStyle w:val="Footer"/>
+      <w:pStyle w:val="Voettekst"/>
       <w:framePr w:wrap="around" w:vAnchor="text" w:hAnchor="margin" w:xAlign="right" w:y="1"/>
       <w:rPr>
-        <w:rStyle w:val="PageNumber"/>
+        <w:rStyle w:val="Paginanummer"/>
       </w:rPr>
     </w:pPr>
     <w:r>
       <w:rPr>
-        <w:rStyle w:val="PageNumber"/>
+        <w:rStyle w:val="Paginanummer"/>
       </w:rPr>
       <w:fldChar w:fldCharType="begin"/>
     </w:r>
     <w:r>
       <w:rPr>
-        <w:rStyle w:val="PageNumber"/>
+        <w:rStyle w:val="Paginanummer"/>
       </w:rPr>
       <w:instrText xml:space="preserve">PAGE  </w:instrText>
     </w:r>
     <w:r>
       <w:rPr>
-        <w:rStyle w:val="PageNumber"/>
+        <w:rStyle w:val="Paginanummer"/>
       </w:rPr>
       <w:fldChar w:fldCharType="end"/>
     </w:r>
   </w:p>
   <w:p>
     <w:pPr>
-      <w:pStyle w:val="Footer"/>
+      <w:pStyle w:val="Voettekst"/>
       <w:ind w:right="360"/>
     </w:pPr>
   </w:p>
@@ -3369,50 +3843,50 @@
 </file>
 
 <file path=word/footer2.xml><?xml version="1.0" encoding="utf-8"?>
-<w:ftr xmlns:wpc="http://schemas.microsoft.com/office/word/2010/wordprocessingCanvas" xmlns:cx="http://schemas.microsoft.com/office/drawing/2014/chartex" xmlns:cx1="http://schemas.microsoft.com/office/drawing/2015/9/8/chartex" xmlns:cx2="http://schemas.microsoft.com/office/drawing/2015/10/21/chartex" xmlns:cx3="http://schemas.microsoft.com/office/drawing/2016/5/9/chartex" xmlns:cx4="http://schemas.microsoft.com/office/drawing/2016/5/10/chartex" xmlns:cx5="http://schemas.microsoft.com/office/drawing/2016/5/11/chartex" xmlns:cx6="http://schemas.microsoft.com/office/drawing/2016/5/12/chartex" xmlns:cx7="http://schemas.microsoft.com/office/drawing/2016/5/13/chartex" xmlns:cx8="http://schemas.microsoft.com/office/drawing/2016/5/14/chartex" xmlns:mc="http://schemas.openxmlformats.org/markup-compatibility/2006" xmlns:aink="http://schemas.microsoft.com/office/drawing/2016/ink" xmlns:am3d="http://schemas.microsoft.com/office/drawing/2017/model3d" xmlns:o="urn:schemas-microsoft-com:office:office" xmlns:oel="http://schemas.microsoft.com/office/2019/extlst" xmlns:r="http://schemas.openxmlformats.org/officeDocument/2006/relationships" xmlns:m="http://schemas.openxmlformats.org/officeDocument/2006/math" xmlns:v="urn:schemas-microsoft-com:vml" xmlns:wp14="http://schemas.microsoft.com/office/word/2010/wordprocessingDrawing" xmlns:wp="http://schemas.openxmlformats.org/drawingml/2006/wordprocessingDrawing" xmlns:w10="urn:schemas-microsoft-com:office:word" xmlns:w="http://schemas.openxmlformats.org/wordprocessingml/2006/main" xmlns:w14="http://schemas.microsoft.com/office/word/2010/wordml" xmlns:w15="http://schemas.microsoft.com/office/word/2012/wordml" xmlns:w16cex="http://schemas.microsoft.com/office/word/2018/wordml/cex" xmlns:w16cid="http://schemas.microsoft.com/office/word/2016/wordml/cid" xmlns:w16="http://schemas.microsoft.com/office/word/2018/wordml" xmlns:w16du="http://schemas.microsoft.com/office/word/2023/wordml/word16du" xmlns:w16sdtdh="http://schemas.microsoft.com/office/word/2020/wordml/sdtdatahash" xmlns:w16se="http://schemas.microsoft.com/office/word/2015/wordml/symex" xmlns:wpg="http://schemas.microsoft.com/office/word/2010/wordprocessingGroup" xmlns:wpi="http://schemas.microsoft.com/office/word/2010/wordprocessingInk" xmlns:wne="http://schemas.microsoft.com/office/word/2006/wordml" xmlns:wps="http://schemas.microsoft.com/office/word/2010/wordprocessingShape" mc:Ignorable="w14 w15 w16se w16cid w16 w16cex w16sdtdh w16du wp14">
+<w:ftr xmlns:wpc="http://schemas.microsoft.com/office/word/2010/wordprocessingCanvas" xmlns:cx="http://schemas.microsoft.com/office/drawing/2014/chartex" xmlns:cx1="http://schemas.microsoft.com/office/drawing/2015/9/8/chartex" xmlns:cx2="http://schemas.microsoft.com/office/drawing/2015/10/21/chartex" xmlns:cx3="http://schemas.microsoft.com/office/drawing/2016/5/9/chartex" xmlns:cx4="http://schemas.microsoft.com/office/drawing/2016/5/10/chartex" xmlns:cx5="http://schemas.microsoft.com/office/drawing/2016/5/11/chartex" xmlns:cx6="http://schemas.microsoft.com/office/drawing/2016/5/12/chartex" xmlns:cx7="http://schemas.microsoft.com/office/drawing/2016/5/13/chartex" xmlns:cx8="http://schemas.microsoft.com/office/drawing/2016/5/14/chartex" xmlns:mc="http://schemas.openxmlformats.org/markup-compatibility/2006" xmlns:aink="http://schemas.microsoft.com/office/drawing/2016/ink" xmlns:am3d="http://schemas.microsoft.com/office/drawing/2017/model3d" xmlns:o="urn:schemas-microsoft-com:office:office" xmlns:oel="http://schemas.microsoft.com/office/2019/extlst" xmlns:r="http://schemas.openxmlformats.org/officeDocument/2006/relationships" xmlns:m="http://schemas.openxmlformats.org/officeDocument/2006/math" xmlns:v="urn:schemas-microsoft-com:vml" xmlns:wp14="http://schemas.microsoft.com/office/word/2010/wordprocessingDrawing" xmlns:wp="http://schemas.openxmlformats.org/drawingml/2006/wordprocessingDrawing" xmlns:w10="urn:schemas-microsoft-com:office:word" xmlns:w="http://schemas.openxmlformats.org/wordprocessingml/2006/main" xmlns:w14="http://schemas.microsoft.com/office/word/2010/wordml" xmlns:w15="http://schemas.microsoft.com/office/word/2012/wordml" xmlns:w16cex="http://schemas.microsoft.com/office/word/2018/wordml/cex" xmlns:w16cid="http://schemas.microsoft.com/office/word/2016/wordml/cid" xmlns:w16="http://schemas.microsoft.com/office/word/2018/wordml" xmlns:w16sdtdh="http://schemas.microsoft.com/office/word/2020/wordml/sdtdatahash" xmlns:w16se="http://schemas.microsoft.com/office/word/2015/wordml/symex" xmlns:wpg="http://schemas.microsoft.com/office/word/2010/wordprocessingGroup" xmlns:wpi="http://schemas.microsoft.com/office/word/2010/wordprocessingInk" xmlns:wne="http://schemas.microsoft.com/office/word/2006/wordml" xmlns:wps="http://schemas.microsoft.com/office/word/2010/wordprocessingShape" mc:Ignorable="w14 w15 w16se w16cid w16 w16cex w16sdtdh wp14">
   <w:p>
     <w:pPr>
-      <w:pStyle w:val="Footer"/>
+      <w:pStyle w:val="Voettekst"/>
       <w:framePr w:wrap="around" w:vAnchor="text" w:hAnchor="margin" w:xAlign="right" w:y="1"/>
       <w:rPr>
-        <w:rStyle w:val="PageNumber"/>
+        <w:rStyle w:val="Paginanummer"/>
       </w:rPr>
     </w:pPr>
     <w:r>
       <w:rPr>
-        <w:rStyle w:val="PageNumber"/>
+        <w:rStyle w:val="Paginanummer"/>
       </w:rPr>
       <w:fldChar w:fldCharType="begin"/>
     </w:r>
     <w:r>
       <w:rPr>
-        <w:rStyle w:val="PageNumber"/>
+        <w:rStyle w:val="Paginanummer"/>
       </w:rPr>
       <w:instrText xml:space="preserve">PAGE  </w:instrText>
     </w:r>
     <w:r>
       <w:rPr>
-        <w:rStyle w:val="PageNumber"/>
+        <w:rStyle w:val="Paginanummer"/>
       </w:rPr>
       <w:fldChar w:fldCharType="separate"/>
     </w:r>
     <w:r>
       <w:rPr>
-        <w:rStyle w:val="PageNumber"/>
+        <w:rStyle w:val="Paginanummer"/>
         <w:noProof/>
       </w:rPr>
       <w:t>1</w:t>
     </w:r>
     <w:r>
       <w:rPr>
-        <w:rStyle w:val="PageNumber"/>
+        <w:rStyle w:val="Paginanummer"/>
       </w:rPr>
       <w:fldChar w:fldCharType="end"/>
     </w:r>
   </w:p>
   <w:p>
     <w:pPr>
-      <w:pStyle w:val="Footer"/>
+      <w:pStyle w:val="Voettekst"/>
       <w:ind w:right="360"/>
     </w:pPr>
   </w:p>
@@ -3420,7 +3894,7 @@
 </file>
 
 <file path=word/footnotes.xml><?xml version="1.0" encoding="utf-8"?>
-<w:footnotes xmlns:wpc="http://schemas.microsoft.com/office/word/2010/wordprocessingCanvas" xmlns:cx="http://schemas.microsoft.com/office/drawing/2014/chartex" xmlns:cx1="http://schemas.microsoft.com/office/drawing/2015/9/8/chartex" xmlns:cx2="http://schemas.microsoft.com/office/drawing/2015/10/21/chartex" xmlns:cx3="http://schemas.microsoft.com/office/drawing/2016/5/9/chartex" xmlns:cx4="http://schemas.microsoft.com/office/drawing/2016/5/10/chartex" xmlns:cx5="http://schemas.microsoft.com/office/drawing/2016/5/11/chartex" xmlns:cx6="http://schemas.microsoft.com/office/drawing/2016/5/12/chartex" xmlns:cx7="http://schemas.microsoft.com/office/drawing/2016/5/13/chartex" xmlns:cx8="http://schemas.microsoft.com/office/drawing/2016/5/14/chartex" xmlns:mc="http://schemas.openxmlformats.org/markup-compatibility/2006" xmlns:aink="http://schemas.microsoft.com/office/drawing/2016/ink" xmlns:am3d="http://schemas.microsoft.com/office/drawing/2017/model3d" xmlns:o="urn:schemas-microsoft-com:office:office" xmlns:oel="http://schemas.microsoft.com/office/2019/extlst" xmlns:r="http://schemas.openxmlformats.org/officeDocument/2006/relationships" xmlns:m="http://schemas.openxmlformats.org/officeDocument/2006/math" xmlns:v="urn:schemas-microsoft-com:vml" xmlns:wp14="http://schemas.microsoft.com/office/word/2010/wordprocessingDrawing" xmlns:wp="http://schemas.openxmlformats.org/drawingml/2006/wordprocessingDrawing" xmlns:w10="urn:schemas-microsoft-com:office:word" xmlns:w="http://schemas.openxmlformats.org/wordprocessingml/2006/main" xmlns:w14="http://schemas.microsoft.com/office/word/2010/wordml" xmlns:w15="http://schemas.microsoft.com/office/word/2012/wordml" xmlns:w16cex="http://schemas.microsoft.com/office/word/2018/wordml/cex" xmlns:w16cid="http://schemas.microsoft.com/office/word/2016/wordml/cid" xmlns:w16="http://schemas.microsoft.com/office/word/2018/wordml" xmlns:w16du="http://schemas.microsoft.com/office/word/2023/wordml/word16du" xmlns:w16sdtdh="http://schemas.microsoft.com/office/word/2020/wordml/sdtdatahash" xmlns:w16se="http://schemas.microsoft.com/office/word/2015/wordml/symex" xmlns:wpg="http://schemas.microsoft.com/office/word/2010/wordprocessingGroup" xmlns:wpi="http://schemas.microsoft.com/office/word/2010/wordprocessingInk" xmlns:wne="http://schemas.microsoft.com/office/word/2006/wordml" xmlns:wps="http://schemas.microsoft.com/office/word/2010/wordprocessingShape" mc:Ignorable="w14 w15 w16se w16cid w16 w16cex w16sdtdh w16du wp14">
+<w:footnotes xmlns:wpc="http://schemas.microsoft.com/office/word/2010/wordprocessingCanvas" xmlns:cx="http://schemas.microsoft.com/office/drawing/2014/chartex" xmlns:cx1="http://schemas.microsoft.com/office/drawing/2015/9/8/chartex" xmlns:cx2="http://schemas.microsoft.com/office/drawing/2015/10/21/chartex" xmlns:cx3="http://schemas.microsoft.com/office/drawing/2016/5/9/chartex" xmlns:cx4="http://schemas.microsoft.com/office/drawing/2016/5/10/chartex" xmlns:cx5="http://schemas.microsoft.com/office/drawing/2016/5/11/chartex" xmlns:cx6="http://schemas.microsoft.com/office/drawing/2016/5/12/chartex" xmlns:cx7="http://schemas.microsoft.com/office/drawing/2016/5/13/chartex" xmlns:cx8="http://schemas.microsoft.com/office/drawing/2016/5/14/chartex" xmlns:mc="http://schemas.openxmlformats.org/markup-compatibility/2006" xmlns:aink="http://schemas.microsoft.com/office/drawing/2016/ink" xmlns:am3d="http://schemas.microsoft.com/office/drawing/2017/model3d" xmlns:o="urn:schemas-microsoft-com:office:office" xmlns:oel="http://schemas.microsoft.com/office/2019/extlst" xmlns:r="http://schemas.openxmlformats.org/officeDocument/2006/relationships" xmlns:m="http://schemas.openxmlformats.org/officeDocument/2006/math" xmlns:v="urn:schemas-microsoft-com:vml" xmlns:wp14="http://schemas.microsoft.com/office/word/2010/wordprocessingDrawing" xmlns:wp="http://schemas.openxmlformats.org/drawingml/2006/wordprocessingDrawing" xmlns:w10="urn:schemas-microsoft-com:office:word" xmlns:w="http://schemas.openxmlformats.org/wordprocessingml/2006/main" xmlns:w14="http://schemas.microsoft.com/office/word/2010/wordml" xmlns:w15="http://schemas.microsoft.com/office/word/2012/wordml" xmlns:w16cex="http://schemas.microsoft.com/office/word/2018/wordml/cex" xmlns:w16cid="http://schemas.microsoft.com/office/word/2016/wordml/cid" xmlns:w16="http://schemas.microsoft.com/office/word/2018/wordml" xmlns:w16sdtdh="http://schemas.microsoft.com/office/word/2020/wordml/sdtdatahash" xmlns:w16se="http://schemas.microsoft.com/office/word/2015/wordml/symex" xmlns:wpg="http://schemas.microsoft.com/office/word/2010/wordprocessingGroup" xmlns:wpi="http://schemas.microsoft.com/office/word/2010/wordprocessingInk" xmlns:wne="http://schemas.microsoft.com/office/word/2006/wordml" xmlns:wps="http://schemas.microsoft.com/office/word/2010/wordprocessingShape" mc:Ignorable="w14 w15 w16se w16cid w16 w16cex w16sdtdh wp14">
   <w:footnote w:type="separator" w:id="-1">
     <w:p>
       <w:r>
@@ -3439,7 +3913,7 @@
 </file>
 
 <file path=word/numbering.xml><?xml version="1.0" encoding="utf-8"?>
-<w:numbering xmlns:wpc="http://schemas.microsoft.com/office/word/2010/wordprocessingCanvas" xmlns:cx="http://schemas.microsoft.com/office/drawing/2014/chartex" xmlns:cx1="http://schemas.microsoft.com/office/drawing/2015/9/8/chartex" xmlns:cx2="http://schemas.microsoft.com/office/drawing/2015/10/21/chartex" xmlns:cx3="http://schemas.microsoft.com/office/drawing/2016/5/9/chartex" xmlns:cx4="http://schemas.microsoft.com/office/drawing/2016/5/10/chartex" xmlns:cx5="http://schemas.microsoft.com/office/drawing/2016/5/11/chartex" xmlns:cx6="http://schemas.microsoft.com/office/drawing/2016/5/12/chartex" xmlns:cx7="http://schemas.microsoft.com/office/drawing/2016/5/13/chartex" xmlns:cx8="http://schemas.microsoft.com/office/drawing/2016/5/14/chartex" xmlns:mc="http://schemas.openxmlformats.org/markup-compatibility/2006" xmlns:aink="http://schemas.microsoft.com/office/drawing/2016/ink" xmlns:am3d="http://schemas.microsoft.com/office/drawing/2017/model3d" xmlns:o="urn:schemas-microsoft-com:office:office" xmlns:oel="http://schemas.microsoft.com/office/2019/extlst" xmlns:r="http://schemas.openxmlformats.org/officeDocument/2006/relationships" xmlns:m="http://schemas.openxmlformats.org/officeDocument/2006/math" xmlns:v="urn:schemas-microsoft-com:vml" xmlns:wp14="http://schemas.microsoft.com/office/word/2010/wordprocessingDrawing" xmlns:wp="http://schemas.openxmlformats.org/drawingml/2006/wordprocessingDrawing" xmlns:w10="urn:schemas-microsoft-com:office:word" xmlns:w="http://schemas.openxmlformats.org/wordprocessingml/2006/main" xmlns:w14="http://schemas.microsoft.com/office/word/2010/wordml" xmlns:w15="http://schemas.microsoft.com/office/word/2012/wordml" xmlns:w16cex="http://schemas.microsoft.com/office/word/2018/wordml/cex" xmlns:w16cid="http://schemas.microsoft.com/office/word/2016/wordml/cid" xmlns:w16="http://schemas.microsoft.com/office/word/2018/wordml" xmlns:w16du="http://schemas.microsoft.com/office/word/2023/wordml/word16du" xmlns:w16sdtdh="http://schemas.microsoft.com/office/word/2020/wordml/sdtdatahash" xmlns:w16se="http://schemas.microsoft.com/office/word/2015/wordml/symex" xmlns:wpg="http://schemas.microsoft.com/office/word/2010/wordprocessingGroup" xmlns:wpi="http://schemas.microsoft.com/office/word/2010/wordprocessingInk" xmlns:wne="http://schemas.microsoft.com/office/word/2006/wordml" xmlns:wps="http://schemas.microsoft.com/office/word/2010/wordprocessingShape" mc:Ignorable="w14 w15 w16se w16cid w16 w16cex w16sdtdh w16du wp14">
+<w:numbering xmlns:wpc="http://schemas.microsoft.com/office/word/2010/wordprocessingCanvas" xmlns:cx="http://schemas.microsoft.com/office/drawing/2014/chartex" xmlns:cx1="http://schemas.microsoft.com/office/drawing/2015/9/8/chartex" xmlns:cx2="http://schemas.microsoft.com/office/drawing/2015/10/21/chartex" xmlns:cx3="http://schemas.microsoft.com/office/drawing/2016/5/9/chartex" xmlns:cx4="http://schemas.microsoft.com/office/drawing/2016/5/10/chartex" xmlns:cx5="http://schemas.microsoft.com/office/drawing/2016/5/11/chartex" xmlns:cx6="http://schemas.microsoft.com/office/drawing/2016/5/12/chartex" xmlns:cx7="http://schemas.microsoft.com/office/drawing/2016/5/13/chartex" xmlns:cx8="http://schemas.microsoft.com/office/drawing/2016/5/14/chartex" xmlns:mc="http://schemas.openxmlformats.org/markup-compatibility/2006" xmlns:aink="http://schemas.microsoft.com/office/drawing/2016/ink" xmlns:am3d="http://schemas.microsoft.com/office/drawing/2017/model3d" xmlns:o="urn:schemas-microsoft-com:office:office" xmlns:oel="http://schemas.microsoft.com/office/2019/extlst" xmlns:r="http://schemas.openxmlformats.org/officeDocument/2006/relationships" xmlns:m="http://schemas.openxmlformats.org/officeDocument/2006/math" xmlns:v="urn:schemas-microsoft-com:vml" xmlns:wp14="http://schemas.microsoft.com/office/word/2010/wordprocessingDrawing" xmlns:wp="http://schemas.openxmlformats.org/drawingml/2006/wordprocessingDrawing" xmlns:w10="urn:schemas-microsoft-com:office:word" xmlns:w="http://schemas.openxmlformats.org/wordprocessingml/2006/main" xmlns:w14="http://schemas.microsoft.com/office/word/2010/wordml" xmlns:w15="http://schemas.microsoft.com/office/word/2012/wordml" xmlns:w16cex="http://schemas.microsoft.com/office/word/2018/wordml/cex" xmlns:w16cid="http://schemas.microsoft.com/office/word/2016/wordml/cid" xmlns:w16="http://schemas.microsoft.com/office/word/2018/wordml" xmlns:w16sdtdh="http://schemas.microsoft.com/office/word/2020/wordml/sdtdatahash" xmlns:w16se="http://schemas.microsoft.com/office/word/2015/wordml/symex" xmlns:wpg="http://schemas.microsoft.com/office/word/2010/wordprocessingGroup" xmlns:wpi="http://schemas.microsoft.com/office/word/2010/wordprocessingInk" xmlns:wne="http://schemas.microsoft.com/office/word/2006/wordml" xmlns:wps="http://schemas.microsoft.com/office/word/2010/wordprocessingShape" mc:Ignorable="w14 w15 w16se w16cid w16 w16cex w16sdtdh wp14">
   <w:abstractNum w:abstractNumId="0" w15:restartNumberingAfterBreak="0">
     <w:nsid w:val="00F031AB"/>
     <w:multiLevelType w:val="hybridMultilevel"/>
@@ -3533,7 +4007,7 @@
     <w:lvl w:ilvl="0">
       <w:start w:val="1"/>
       <w:numFmt w:val="decimal"/>
-      <w:pStyle w:val="Heading1"/>
+      <w:pStyle w:val="Kop1"/>
       <w:lvlText w:val="%1"/>
       <w:lvlJc w:val="left"/>
       <w:pPr>
@@ -3543,7 +4017,7 @@
     <w:lvl w:ilvl="1">
       <w:start w:val="1"/>
       <w:numFmt w:val="decimal"/>
-      <w:pStyle w:val="Heading2"/>
+      <w:pStyle w:val="Kop2"/>
       <w:lvlText w:val="%1.%2"/>
       <w:lvlJc w:val="left"/>
       <w:pPr>
@@ -3553,7 +4027,7 @@
     <w:lvl w:ilvl="2">
       <w:start w:val="1"/>
       <w:numFmt w:val="decimal"/>
-      <w:pStyle w:val="Heading3"/>
+      <w:pStyle w:val="Kop3"/>
       <w:lvlText w:val="%1.%2.%3"/>
       <w:lvlJc w:val="left"/>
       <w:pPr>
@@ -3563,7 +4037,7 @@
     <w:lvl w:ilvl="3">
       <w:start w:val="1"/>
       <w:numFmt w:val="decimal"/>
-      <w:pStyle w:val="Heading4"/>
+      <w:pStyle w:val="Kop4"/>
       <w:lvlText w:val="%1.%2.%3.%4"/>
       <w:lvlJc w:val="left"/>
       <w:pPr>
@@ -3573,7 +4047,7 @@
     <w:lvl w:ilvl="4">
       <w:start w:val="1"/>
       <w:numFmt w:val="decimal"/>
-      <w:pStyle w:val="Heading5"/>
+      <w:pStyle w:val="Kop5"/>
       <w:lvlText w:val="%1.%2.%3.%4.%5"/>
       <w:lvlJc w:val="left"/>
       <w:pPr>
@@ -3583,7 +4057,7 @@
     <w:lvl w:ilvl="5">
       <w:start w:val="1"/>
       <w:numFmt w:val="decimal"/>
-      <w:pStyle w:val="Heading6"/>
+      <w:pStyle w:val="Kop6"/>
       <w:lvlText w:val="%1.%2.%3.%4.%5.%6"/>
       <w:lvlJc w:val="left"/>
       <w:pPr>
@@ -3593,7 +4067,7 @@
     <w:lvl w:ilvl="6">
       <w:start w:val="1"/>
       <w:numFmt w:val="decimal"/>
-      <w:pStyle w:val="Heading7"/>
+      <w:pStyle w:val="Kop7"/>
       <w:lvlText w:val="%1.%2.%3.%4.%5.%6.%7"/>
       <w:lvlJc w:val="left"/>
       <w:pPr>
@@ -3603,7 +4077,7 @@
     <w:lvl w:ilvl="7">
       <w:start w:val="1"/>
       <w:numFmt w:val="decimal"/>
-      <w:pStyle w:val="Heading8"/>
+      <w:pStyle w:val="Kop8"/>
       <w:lvlText w:val="%1.%2.%3.%4.%5.%6.%7.%8"/>
       <w:lvlJc w:val="left"/>
       <w:pPr>
@@ -3613,7 +4087,7 @@
     <w:lvl w:ilvl="8">
       <w:start w:val="1"/>
       <w:numFmt w:val="decimal"/>
-      <w:pStyle w:val="Heading9"/>
+      <w:pStyle w:val="Kop9"/>
       <w:lvlText w:val="%1.%2.%3.%4.%5.%6.%7.%8.%9"/>
       <w:lvlJc w:val="left"/>
       <w:pPr>
@@ -4169,7 +4643,7 @@
 </file>
 
 <file path=word/styles.xml><?xml version="1.0" encoding="utf-8"?>
-<w:styles xmlns:mc="http://schemas.openxmlformats.org/markup-compatibility/2006" xmlns:r="http://schemas.openxmlformats.org/officeDocument/2006/relationships" xmlns:w="http://schemas.openxmlformats.org/wordprocessingml/2006/main" xmlns:w14="http://schemas.microsoft.com/office/word/2010/wordml" xmlns:w15="http://schemas.microsoft.com/office/word/2012/wordml" xmlns:w16cex="http://schemas.microsoft.com/office/word/2018/wordml/cex" xmlns:w16cid="http://schemas.microsoft.com/office/word/2016/wordml/cid" xmlns:w16="http://schemas.microsoft.com/office/word/2018/wordml" xmlns:w16du="http://schemas.microsoft.com/office/word/2023/wordml/word16du" xmlns:w16sdtdh="http://schemas.microsoft.com/office/word/2020/wordml/sdtdatahash" xmlns:w16se="http://schemas.microsoft.com/office/word/2015/wordml/symex" mc:Ignorable="w14 w15 w16se w16cid w16 w16cex w16sdtdh w16du">
+<w:styles xmlns:mc="http://schemas.openxmlformats.org/markup-compatibility/2006" xmlns:r="http://schemas.openxmlformats.org/officeDocument/2006/relationships" xmlns:w="http://schemas.openxmlformats.org/wordprocessingml/2006/main" xmlns:w14="http://schemas.microsoft.com/office/word/2010/wordml" xmlns:w15="http://schemas.microsoft.com/office/word/2012/wordml" xmlns:w16cex="http://schemas.microsoft.com/office/word/2018/wordml/cex" xmlns:w16cid="http://schemas.microsoft.com/office/word/2016/wordml/cid" xmlns:w16="http://schemas.microsoft.com/office/word/2018/wordml" xmlns:w16sdtdh="http://schemas.microsoft.com/office/word/2020/wordml/sdtdatahash" xmlns:w16se="http://schemas.microsoft.com/office/word/2015/wordml/symex" mc:Ignorable="w14 w15 w16se w16cid w16 w16cex w16sdtdh">
   <w:docDefaults>
     <w:rPrDefault>
       <w:rPr>
@@ -4550,16 +5024,16 @@
     <w:lsdException w:name="Unresolved Mention" w:semiHidden="1" w:unhideWhenUsed="1"/>
     <w:lsdException w:name="Smart Link" w:semiHidden="1" w:unhideWhenUsed="1"/>
   </w:latentStyles>
-  <w:style w:type="paragraph" w:default="1" w:styleId="Normal">
+  <w:style w:type="paragraph" w:default="1" w:styleId="Standaard">
     <w:name w:val="Normal"/>
     <w:qFormat/>
     <w:rsid w:val="00BD6259"/>
   </w:style>
-  <w:style w:type="paragraph" w:styleId="Heading1">
+  <w:style w:type="paragraph" w:styleId="Kop1">
     <w:name w:val="heading 1"/>
-    <w:basedOn w:val="Normal"/>
-    <w:next w:val="Normal"/>
-    <w:link w:val="Heading1Char"/>
+    <w:basedOn w:val="Standaard"/>
+    <w:next w:val="Standaard"/>
+    <w:link w:val="Kop1Char"/>
     <w:uiPriority w:val="9"/>
     <w:qFormat/>
     <w:rsid w:val="00700245"/>
@@ -4582,11 +5056,11 @@
       <w:szCs w:val="32"/>
     </w:rPr>
   </w:style>
-  <w:style w:type="paragraph" w:styleId="Heading2">
+  <w:style w:type="paragraph" w:styleId="Kop2">
     <w:name w:val="heading 2"/>
-    <w:basedOn w:val="Normal"/>
-    <w:next w:val="Normal"/>
-    <w:link w:val="Heading2Char"/>
+    <w:basedOn w:val="Standaard"/>
+    <w:next w:val="Standaard"/>
+    <w:link w:val="Kop2Char"/>
     <w:uiPriority w:val="9"/>
     <w:unhideWhenUsed/>
     <w:qFormat/>
@@ -4611,11 +5085,11 @@
       <w:szCs w:val="26"/>
     </w:rPr>
   </w:style>
-  <w:style w:type="paragraph" w:styleId="Heading3">
+  <w:style w:type="paragraph" w:styleId="Kop3">
     <w:name w:val="heading 3"/>
-    <w:basedOn w:val="Normal"/>
-    <w:next w:val="Normal"/>
-    <w:link w:val="Heading3Char"/>
+    <w:basedOn w:val="Standaard"/>
+    <w:next w:val="Standaard"/>
+    <w:link w:val="Kop3Char"/>
     <w:uiPriority w:val="9"/>
     <w:unhideWhenUsed/>
     <w:qFormat/>
@@ -4638,11 +5112,11 @@
       <w:color w:val="4F81BD" w:themeColor="accent1"/>
     </w:rPr>
   </w:style>
-  <w:style w:type="paragraph" w:styleId="Heading4">
+  <w:style w:type="paragraph" w:styleId="Kop4">
     <w:name w:val="heading 4"/>
-    <w:basedOn w:val="Normal"/>
-    <w:next w:val="Normal"/>
-    <w:link w:val="Heading4Char"/>
+    <w:basedOn w:val="Standaard"/>
+    <w:next w:val="Standaard"/>
+    <w:link w:val="Kop4Char"/>
     <w:uiPriority w:val="9"/>
     <w:unhideWhenUsed/>
     <w:qFormat/>
@@ -4666,11 +5140,11 @@
       <w:color w:val="4F81BD" w:themeColor="accent1"/>
     </w:rPr>
   </w:style>
-  <w:style w:type="paragraph" w:styleId="Heading5">
+  <w:style w:type="paragraph" w:styleId="Kop5">
     <w:name w:val="heading 5"/>
-    <w:basedOn w:val="Normal"/>
-    <w:next w:val="Normal"/>
-    <w:link w:val="Heading5Char"/>
+    <w:basedOn w:val="Standaard"/>
+    <w:next w:val="Standaard"/>
+    <w:link w:val="Kop5Char"/>
     <w:uiPriority w:val="9"/>
     <w:semiHidden/>
     <w:unhideWhenUsed/>
@@ -4691,11 +5165,11 @@
       <w:color w:val="243F60" w:themeColor="accent1" w:themeShade="7F"/>
     </w:rPr>
   </w:style>
-  <w:style w:type="paragraph" w:styleId="Heading6">
+  <w:style w:type="paragraph" w:styleId="Kop6">
     <w:name w:val="heading 6"/>
-    <w:basedOn w:val="Normal"/>
-    <w:next w:val="Normal"/>
-    <w:link w:val="Heading6Char"/>
+    <w:basedOn w:val="Standaard"/>
+    <w:next w:val="Standaard"/>
+    <w:link w:val="Kop6Char"/>
     <w:uiPriority w:val="9"/>
     <w:semiHidden/>
     <w:unhideWhenUsed/>
@@ -4718,11 +5192,11 @@
       <w:color w:val="243F60" w:themeColor="accent1" w:themeShade="7F"/>
     </w:rPr>
   </w:style>
-  <w:style w:type="paragraph" w:styleId="Heading7">
+  <w:style w:type="paragraph" w:styleId="Kop7">
     <w:name w:val="heading 7"/>
-    <w:basedOn w:val="Normal"/>
-    <w:next w:val="Normal"/>
-    <w:link w:val="Heading7Char"/>
+    <w:basedOn w:val="Standaard"/>
+    <w:next w:val="Standaard"/>
+    <w:link w:val="Kop7Char"/>
     <w:uiPriority w:val="9"/>
     <w:semiHidden/>
     <w:unhideWhenUsed/>
@@ -4745,11 +5219,11 @@
       <w:color w:val="404040" w:themeColor="text1" w:themeTint="BF"/>
     </w:rPr>
   </w:style>
-  <w:style w:type="paragraph" w:styleId="Heading8">
+  <w:style w:type="paragraph" w:styleId="Kop8">
     <w:name w:val="heading 8"/>
-    <w:basedOn w:val="Normal"/>
-    <w:next w:val="Normal"/>
-    <w:link w:val="Heading8Char"/>
+    <w:basedOn w:val="Standaard"/>
+    <w:next w:val="Standaard"/>
+    <w:link w:val="Kop8Char"/>
     <w:uiPriority w:val="9"/>
     <w:semiHidden/>
     <w:unhideWhenUsed/>
@@ -4772,11 +5246,11 @@
       <w:szCs w:val="20"/>
     </w:rPr>
   </w:style>
-  <w:style w:type="paragraph" w:styleId="Heading9">
+  <w:style w:type="paragraph" w:styleId="Kop9">
     <w:name w:val="heading 9"/>
-    <w:basedOn w:val="Normal"/>
-    <w:next w:val="Normal"/>
-    <w:link w:val="Heading9Char"/>
+    <w:basedOn w:val="Standaard"/>
+    <w:next w:val="Standaard"/>
+    <w:link w:val="Kop9Char"/>
     <w:uiPriority w:val="9"/>
     <w:semiHidden/>
     <w:unhideWhenUsed/>
@@ -4801,13 +5275,13 @@
       <w:szCs w:val="20"/>
     </w:rPr>
   </w:style>
-  <w:style w:type="character" w:default="1" w:styleId="DefaultParagraphFont">
+  <w:style w:type="character" w:default="1" w:styleId="Standaardalinea-lettertype">
     <w:name w:val="Default Paragraph Font"/>
     <w:uiPriority w:val="1"/>
     <w:semiHidden/>
     <w:unhideWhenUsed/>
   </w:style>
-  <w:style w:type="table" w:default="1" w:styleId="TableNormal">
+  <w:style w:type="table" w:default="1" w:styleId="Standaardtabel">
     <w:name w:val="Normal Table"/>
     <w:uiPriority w:val="99"/>
     <w:semiHidden/>
@@ -4822,16 +5296,16 @@
       </w:tblCellMar>
     </w:tblPr>
   </w:style>
-  <w:style w:type="numbering" w:default="1" w:styleId="NoList">
+  <w:style w:type="numbering" w:default="1" w:styleId="Geenlijst">
     <w:name w:val="No List"/>
     <w:uiPriority w:val="99"/>
     <w:semiHidden/>
     <w:unhideWhenUsed/>
   </w:style>
-  <w:style w:type="paragraph" w:styleId="BalloonText">
+  <w:style w:type="paragraph" w:styleId="Ballontekst">
     <w:name w:val="Balloon Text"/>
-    <w:basedOn w:val="Normal"/>
-    <w:link w:val="BalloonTextChar"/>
+    <w:basedOn w:val="Standaard"/>
+    <w:link w:val="BallontekstChar"/>
     <w:uiPriority w:val="99"/>
     <w:semiHidden/>
     <w:unhideWhenUsed/>
@@ -4842,10 +5316,10 @@
       <w:szCs w:val="18"/>
     </w:rPr>
   </w:style>
-  <w:style w:type="character" w:customStyle="1" w:styleId="BalloonTextChar">
-    <w:name w:val="Balloon Text Char"/>
-    <w:basedOn w:val="DefaultParagraphFont"/>
-    <w:link w:val="BalloonText"/>
+  <w:style w:type="character" w:customStyle="1" w:styleId="BallontekstChar">
+    <w:name w:val="Ballontekst Char"/>
+    <w:basedOn w:val="Standaardalinea-lettertype"/>
+    <w:link w:val="Ballontekst"/>
     <w:uiPriority w:val="99"/>
     <w:semiHidden/>
     <w:rsid w:val="00156D93"/>
@@ -4856,10 +5330,10 @@
       <w:lang w:val="nl-NL"/>
     </w:rPr>
   </w:style>
-  <w:style w:type="character" w:customStyle="1" w:styleId="Heading2Char">
-    <w:name w:val="Heading 2 Char"/>
-    <w:basedOn w:val="DefaultParagraphFont"/>
-    <w:link w:val="Heading2"/>
+  <w:style w:type="character" w:customStyle="1" w:styleId="Kop2Char">
+    <w:name w:val="Kop 2 Char"/>
+    <w:basedOn w:val="Standaardalinea-lettertype"/>
+    <w:link w:val="Kop2"/>
     <w:uiPriority w:val="9"/>
     <w:rsid w:val="00052591"/>
     <w:rPr>
@@ -4871,10 +5345,10 @@
       <w:szCs w:val="26"/>
     </w:rPr>
   </w:style>
-  <w:style w:type="character" w:customStyle="1" w:styleId="Heading1Char">
-    <w:name w:val="Heading 1 Char"/>
-    <w:basedOn w:val="DefaultParagraphFont"/>
-    <w:link w:val="Heading1"/>
+  <w:style w:type="character" w:customStyle="1" w:styleId="Kop1Char">
+    <w:name w:val="Kop 1 Char"/>
+    <w:basedOn w:val="Standaardalinea-lettertype"/>
+    <w:link w:val="Kop1"/>
     <w:uiPriority w:val="9"/>
     <w:rsid w:val="00700245"/>
     <w:rPr>
@@ -4886,11 +5360,11 @@
       <w:szCs w:val="32"/>
     </w:rPr>
   </w:style>
-  <w:style w:type="paragraph" w:styleId="Title">
+  <w:style w:type="paragraph" w:styleId="Titel">
     <w:name w:val="Title"/>
-    <w:basedOn w:val="Normal"/>
-    <w:next w:val="Normal"/>
-    <w:link w:val="TitleChar"/>
+    <w:basedOn w:val="Standaard"/>
+    <w:next w:val="Standaard"/>
+    <w:link w:val="TitelChar"/>
     <w:uiPriority w:val="10"/>
     <w:qFormat/>
     <w:rsid w:val="00C802E8"/>
@@ -4910,10 +5384,10 @@
       <w:szCs w:val="52"/>
     </w:rPr>
   </w:style>
-  <w:style w:type="character" w:customStyle="1" w:styleId="TitleChar">
-    <w:name w:val="Title Char"/>
-    <w:basedOn w:val="DefaultParagraphFont"/>
-    <w:link w:val="Title"/>
+  <w:style w:type="character" w:customStyle="1" w:styleId="TitelChar">
+    <w:name w:val="Titel Char"/>
+    <w:basedOn w:val="Standaardalinea-lettertype"/>
+    <w:link w:val="Titel"/>
     <w:uiPriority w:val="10"/>
     <w:rsid w:val="00C802E8"/>
     <w:rPr>
@@ -4925,9 +5399,9 @@
       <w:szCs w:val="52"/>
     </w:rPr>
   </w:style>
-  <w:style w:type="table" w:styleId="TableGrid">
+  <w:style w:type="table" w:styleId="Tabelraster">
     <w:name w:val="Table Grid"/>
-    <w:basedOn w:val="TableNormal"/>
+    <w:basedOn w:val="Standaardtabel"/>
     <w:uiPriority w:val="59"/>
     <w:rsid w:val="004312D6"/>
     <w:tblPr>
@@ -4941,10 +5415,10 @@
       </w:tblBorders>
     </w:tblPr>
   </w:style>
-  <w:style w:type="character" w:customStyle="1" w:styleId="Heading3Char">
-    <w:name w:val="Heading 3 Char"/>
-    <w:basedOn w:val="DefaultParagraphFont"/>
-    <w:link w:val="Heading3"/>
+  <w:style w:type="character" w:customStyle="1" w:styleId="Kop3Char">
+    <w:name w:val="Kop 3 Char"/>
+    <w:basedOn w:val="Standaardalinea-lettertype"/>
+    <w:link w:val="Kop3"/>
     <w:uiPriority w:val="9"/>
     <w:rsid w:val="00700245"/>
     <w:rPr>
@@ -4954,10 +5428,10 @@
       <w:color w:val="4F81BD" w:themeColor="accent1"/>
     </w:rPr>
   </w:style>
-  <w:style w:type="character" w:customStyle="1" w:styleId="Heading4Char">
-    <w:name w:val="Heading 4 Char"/>
-    <w:basedOn w:val="DefaultParagraphFont"/>
-    <w:link w:val="Heading4"/>
+  <w:style w:type="character" w:customStyle="1" w:styleId="Kop4Char">
+    <w:name w:val="Kop 4 Char"/>
+    <w:basedOn w:val="Standaardalinea-lettertype"/>
+    <w:link w:val="Kop4"/>
     <w:uiPriority w:val="9"/>
     <w:rsid w:val="00700245"/>
     <w:rPr>
@@ -4969,10 +5443,10 @@
       <w:color w:val="4F81BD" w:themeColor="accent1"/>
     </w:rPr>
   </w:style>
-  <w:style w:type="character" w:customStyle="1" w:styleId="Heading5Char">
-    <w:name w:val="Heading 5 Char"/>
-    <w:basedOn w:val="DefaultParagraphFont"/>
-    <w:link w:val="Heading5"/>
+  <w:style w:type="character" w:customStyle="1" w:styleId="Kop5Char">
+    <w:name w:val="Kop 5 Char"/>
+    <w:basedOn w:val="Standaardalinea-lettertype"/>
+    <w:link w:val="Kop5"/>
     <w:uiPriority w:val="9"/>
     <w:semiHidden/>
     <w:rsid w:val="00700245"/>
@@ -4981,10 +5455,10 @@
       <w:color w:val="243F60" w:themeColor="accent1" w:themeShade="7F"/>
     </w:rPr>
   </w:style>
-  <w:style w:type="character" w:customStyle="1" w:styleId="Heading6Char">
-    <w:name w:val="Heading 6 Char"/>
-    <w:basedOn w:val="DefaultParagraphFont"/>
-    <w:link w:val="Heading6"/>
+  <w:style w:type="character" w:customStyle="1" w:styleId="Kop6Char">
+    <w:name w:val="Kop 6 Char"/>
+    <w:basedOn w:val="Standaardalinea-lettertype"/>
+    <w:link w:val="Kop6"/>
     <w:uiPriority w:val="9"/>
     <w:semiHidden/>
     <w:rsid w:val="00700245"/>
@@ -4995,10 +5469,10 @@
       <w:color w:val="243F60" w:themeColor="accent1" w:themeShade="7F"/>
     </w:rPr>
   </w:style>
-  <w:style w:type="character" w:customStyle="1" w:styleId="Heading7Char">
-    <w:name w:val="Heading 7 Char"/>
-    <w:basedOn w:val="DefaultParagraphFont"/>
-    <w:link w:val="Heading7"/>
+  <w:style w:type="character" w:customStyle="1" w:styleId="Kop7Char">
+    <w:name w:val="Kop 7 Char"/>
+    <w:basedOn w:val="Standaardalinea-lettertype"/>
+    <w:link w:val="Kop7"/>
     <w:uiPriority w:val="9"/>
     <w:semiHidden/>
     <w:rsid w:val="00700245"/>
@@ -5009,10 +5483,10 @@
       <w:color w:val="404040" w:themeColor="text1" w:themeTint="BF"/>
     </w:rPr>
   </w:style>
-  <w:style w:type="character" w:customStyle="1" w:styleId="Heading8Char">
-    <w:name w:val="Heading 8 Char"/>
-    <w:basedOn w:val="DefaultParagraphFont"/>
-    <w:link w:val="Heading8"/>
+  <w:style w:type="character" w:customStyle="1" w:styleId="Kop8Char">
+    <w:name w:val="Kop 8 Char"/>
+    <w:basedOn w:val="Standaardalinea-lettertype"/>
+    <w:link w:val="Kop8"/>
     <w:uiPriority w:val="9"/>
     <w:semiHidden/>
     <w:rsid w:val="00700245"/>
@@ -5023,10 +5497,10 @@
       <w:szCs w:val="20"/>
     </w:rPr>
   </w:style>
-  <w:style w:type="character" w:customStyle="1" w:styleId="Heading9Char">
-    <w:name w:val="Heading 9 Char"/>
-    <w:basedOn w:val="DefaultParagraphFont"/>
-    <w:link w:val="Heading9"/>
+  <w:style w:type="character" w:customStyle="1" w:styleId="Kop9Char">
+    <w:name w:val="Kop 9 Char"/>
+    <w:basedOn w:val="Standaardalinea-lettertype"/>
+    <w:link w:val="Kop9"/>
     <w:uiPriority w:val="9"/>
     <w:semiHidden/>
     <w:rsid w:val="00700245"/>
@@ -5039,10 +5513,10 @@
       <w:szCs w:val="20"/>
     </w:rPr>
   </w:style>
-  <w:style w:type="paragraph" w:styleId="Footer">
+  <w:style w:type="paragraph" w:styleId="Voettekst">
     <w:name w:val="footer"/>
-    <w:basedOn w:val="Normal"/>
-    <w:link w:val="FooterChar"/>
+    <w:basedOn w:val="Standaard"/>
+    <w:link w:val="VoettekstChar"/>
     <w:uiPriority w:val="99"/>
     <w:unhideWhenUsed/>
     <w:rsid w:val="00D826C6"/>
@@ -5053,34 +5527,34 @@
       </w:tabs>
     </w:pPr>
   </w:style>
-  <w:style w:type="character" w:customStyle="1" w:styleId="FooterChar">
-    <w:name w:val="Footer Char"/>
-    <w:basedOn w:val="DefaultParagraphFont"/>
-    <w:link w:val="Footer"/>
+  <w:style w:type="character" w:customStyle="1" w:styleId="VoettekstChar">
+    <w:name w:val="Voettekst Char"/>
+    <w:basedOn w:val="Standaardalinea-lettertype"/>
+    <w:link w:val="Voettekst"/>
     <w:uiPriority w:val="99"/>
     <w:rsid w:val="00D826C6"/>
   </w:style>
-  <w:style w:type="character" w:styleId="PageNumber">
+  <w:style w:type="character" w:styleId="Paginanummer">
     <w:name w:val="page number"/>
-    <w:basedOn w:val="DefaultParagraphFont"/>
+    <w:basedOn w:val="Standaardalinea-lettertype"/>
     <w:uiPriority w:val="99"/>
     <w:semiHidden/>
     <w:unhideWhenUsed/>
     <w:rsid w:val="00D826C6"/>
   </w:style>
-  <w:style w:type="paragraph" w:styleId="TOC1">
+  <w:style w:type="paragraph" w:styleId="Inhopg1">
     <w:name w:val="toc 1"/>
-    <w:basedOn w:val="Normal"/>
-    <w:next w:val="Normal"/>
+    <w:basedOn w:val="Standaard"/>
+    <w:next w:val="Standaard"/>
     <w:autoRedefine/>
     <w:uiPriority w:val="39"/>
     <w:unhideWhenUsed/>
     <w:rsid w:val="003C1321"/>
   </w:style>
-  <w:style w:type="paragraph" w:styleId="TOC2">
+  <w:style w:type="paragraph" w:styleId="Inhopg2">
     <w:name w:val="toc 2"/>
-    <w:basedOn w:val="Normal"/>
-    <w:next w:val="Normal"/>
+    <w:basedOn w:val="Standaard"/>
+    <w:next w:val="Standaard"/>
     <w:autoRedefine/>
     <w:uiPriority w:val="39"/>
     <w:unhideWhenUsed/>
@@ -5089,10 +5563,10 @@
       <w:ind w:left="240"/>
     </w:pPr>
   </w:style>
-  <w:style w:type="paragraph" w:styleId="TOC3">
+  <w:style w:type="paragraph" w:styleId="Inhopg3">
     <w:name w:val="toc 3"/>
-    <w:basedOn w:val="Normal"/>
-    <w:next w:val="Normal"/>
+    <w:basedOn w:val="Standaard"/>
+    <w:next w:val="Standaard"/>
     <w:autoRedefine/>
     <w:uiPriority w:val="39"/>
     <w:unhideWhenUsed/>
@@ -5101,10 +5575,10 @@
       <w:ind w:left="480"/>
     </w:pPr>
   </w:style>
-  <w:style w:type="paragraph" w:styleId="TOC4">
+  <w:style w:type="paragraph" w:styleId="Inhopg4">
     <w:name w:val="toc 4"/>
-    <w:basedOn w:val="Normal"/>
-    <w:next w:val="Normal"/>
+    <w:basedOn w:val="Standaard"/>
+    <w:next w:val="Standaard"/>
     <w:autoRedefine/>
     <w:uiPriority w:val="39"/>
     <w:unhideWhenUsed/>
@@ -5113,10 +5587,10 @@
       <w:ind w:left="720"/>
     </w:pPr>
   </w:style>
-  <w:style w:type="paragraph" w:styleId="TOC5">
+  <w:style w:type="paragraph" w:styleId="Inhopg5">
     <w:name w:val="toc 5"/>
-    <w:basedOn w:val="Normal"/>
-    <w:next w:val="Normal"/>
+    <w:basedOn w:val="Standaard"/>
+    <w:next w:val="Standaard"/>
     <w:autoRedefine/>
     <w:uiPriority w:val="39"/>
     <w:unhideWhenUsed/>
@@ -5125,10 +5599,10 @@
       <w:ind w:left="960"/>
     </w:pPr>
   </w:style>
-  <w:style w:type="paragraph" w:styleId="TOC6">
+  <w:style w:type="paragraph" w:styleId="Inhopg6">
     <w:name w:val="toc 6"/>
-    <w:basedOn w:val="Normal"/>
-    <w:next w:val="Normal"/>
+    <w:basedOn w:val="Standaard"/>
+    <w:next w:val="Standaard"/>
     <w:autoRedefine/>
     <w:uiPriority w:val="39"/>
     <w:unhideWhenUsed/>
@@ -5137,10 +5611,10 @@
       <w:ind w:left="1200"/>
     </w:pPr>
   </w:style>
-  <w:style w:type="paragraph" w:styleId="TOC7">
+  <w:style w:type="paragraph" w:styleId="Inhopg7">
     <w:name w:val="toc 7"/>
-    <w:basedOn w:val="Normal"/>
-    <w:next w:val="Normal"/>
+    <w:basedOn w:val="Standaard"/>
+    <w:next w:val="Standaard"/>
     <w:autoRedefine/>
     <w:uiPriority w:val="39"/>
     <w:unhideWhenUsed/>
@@ -5149,10 +5623,10 @@
       <w:ind w:left="1440"/>
     </w:pPr>
   </w:style>
-  <w:style w:type="paragraph" w:styleId="TOC8">
+  <w:style w:type="paragraph" w:styleId="Inhopg8">
     <w:name w:val="toc 8"/>
-    <w:basedOn w:val="Normal"/>
-    <w:next w:val="Normal"/>
+    <w:basedOn w:val="Standaard"/>
+    <w:next w:val="Standaard"/>
     <w:autoRedefine/>
     <w:uiPriority w:val="39"/>
     <w:unhideWhenUsed/>
@@ -5161,10 +5635,10 @@
       <w:ind w:left="1680"/>
     </w:pPr>
   </w:style>
-  <w:style w:type="paragraph" w:styleId="TOC9">
+  <w:style w:type="paragraph" w:styleId="Inhopg9">
     <w:name w:val="toc 9"/>
-    <w:basedOn w:val="Normal"/>
-    <w:next w:val="Normal"/>
+    <w:basedOn w:val="Standaard"/>
+    <w:next w:val="Standaard"/>
     <w:autoRedefine/>
     <w:uiPriority w:val="39"/>
     <w:unhideWhenUsed/>
@@ -5173,10 +5647,10 @@
       <w:ind w:left="1920"/>
     </w:pPr>
   </w:style>
-  <w:style w:type="paragraph" w:styleId="TOCHeading">
+  <w:style w:type="paragraph" w:styleId="Kopvaninhoudsopgave">
     <w:name w:val="TOC Heading"/>
-    <w:basedOn w:val="Heading1"/>
-    <w:next w:val="Normal"/>
+    <w:basedOn w:val="Kop1"/>
+    <w:next w:val="Standaard"/>
     <w:uiPriority w:val="39"/>
     <w:unhideWhenUsed/>
     <w:qFormat/>
@@ -5197,7 +5671,7 @@
   </w:style>
   <w:style w:type="character" w:styleId="Hyperlink">
     <w:name w:val="Hyperlink"/>
-    <w:basedOn w:val="DefaultParagraphFont"/>
+    <w:basedOn w:val="Standaardalinea-lettertype"/>
     <w:uiPriority w:val="99"/>
     <w:unhideWhenUsed/>
     <w:rsid w:val="00D62E5C"/>
@@ -5206,15 +5680,15 @@
       <w:u w:val="single"/>
     </w:rPr>
   </w:style>
-  <w:style w:type="paragraph" w:styleId="NoSpacing">
+  <w:style w:type="paragraph" w:styleId="Geenafstand">
     <w:name w:val="No Spacing"/>
     <w:uiPriority w:val="1"/>
     <w:qFormat/>
     <w:rsid w:val="00781C77"/>
   </w:style>
-  <w:style w:type="paragraph" w:styleId="NormalWeb">
+  <w:style w:type="paragraph" w:styleId="Normaalweb">
     <w:name w:val="Normal (Web)"/>
-    <w:basedOn w:val="Normal"/>
+    <w:basedOn w:val="Standaard"/>
     <w:uiPriority w:val="99"/>
     <w:semiHidden/>
     <w:unhideWhenUsed/>
@@ -5223,9 +5697,9 @@
       <w:rFonts w:ascii="Times New Roman" w:hAnsi="Times New Roman" w:cs="Times New Roman"/>
     </w:rPr>
   </w:style>
-  <w:style w:type="table" w:styleId="GridTable2-Accent1">
+  <w:style w:type="table" w:styleId="Rastertabel2-Accent1">
     <w:name w:val="Grid Table 2 Accent 1"/>
-    <w:basedOn w:val="TableNormal"/>
+    <w:basedOn w:val="Standaardtabel"/>
     <w:uiPriority w:val="47"/>
     <w:rsid w:val="00D7243E"/>
     <w:tblPr>
@@ -5619,21 +6093,6 @@
 </file>
 
 <file path=customXml/item1.xml><?xml version="1.0" encoding="utf-8"?>
-<p:properties xmlns:p="http://schemas.microsoft.com/office/2006/metadata/properties" xmlns:xsi="http://www.w3.org/2001/XMLSchema-instance" xmlns:pc="http://schemas.microsoft.com/office/infopath/2007/PartnerControls">
-  <documentManagement/>
-</p:properties>
-</file>
-
-<file path=customXml/item2.xml><?xml version="1.0" encoding="utf-8"?>
-<?mso-contentType ?>
-<FormTemplates xmlns="http://schemas.microsoft.com/sharepoint/v3/contenttype/forms">
-  <Display>DocumentLibraryForm</Display>
-  <Edit>DocumentLibraryForm</Edit>
-  <New>DocumentLibraryForm</New>
-</FormTemplates>
-</file>
-
-<file path=customXml/item3.xml><?xml version="1.0" encoding="utf-8"?>
 <ct:contentTypeSchema xmlns:ct="http://schemas.microsoft.com/office/2006/metadata/contentType" xmlns:ma="http://schemas.microsoft.com/office/2006/metadata/properties/metaAttributes" ct:_="" ma:_="" ma:contentTypeName="Document" ma:contentTypeID="0x010100A422B72D75A9AC4E94BDFCA9A036EDF3" ma:contentTypeVersion="0" ma:contentTypeDescription="Een nieuw document maken." ma:contentTypeScope="" ma:versionID="3f4c3852a56094e3885fe2ab6c0c528d">
   <xsd:schema xmlns:xsd="http://www.w3.org/2001/XMLSchema" xmlns:xs="http://www.w3.org/2001/XMLSchema" xmlns:p="http://schemas.microsoft.com/office/2006/metadata/properties" targetNamespace="http://schemas.microsoft.com/office/2006/metadata/properties" ma:root="true" ma:fieldsID="1978a156f712f99d6452530788f7ffe9">
     <xsd:element name="properties">
@@ -5747,10 +6206,32 @@
 </ct:contentTypeSchema>
 </file>
 
+<file path=customXml/item2.xml><?xml version="1.0" encoding="utf-8"?>
+<?mso-contentType ?>
+<FormTemplates xmlns="http://schemas.microsoft.com/sharepoint/v3/contenttype/forms">
+  <Display>DocumentLibraryForm</Display>
+  <Edit>DocumentLibraryForm</Edit>
+  <New>DocumentLibraryForm</New>
+</FormTemplates>
+</file>
+
+<file path=customXml/item3.xml><?xml version="1.0" encoding="utf-8"?>
+<p:properties xmlns:p="http://schemas.microsoft.com/office/2006/metadata/properties" xmlns:xsi="http://www.w3.org/2001/XMLSchema-instance" xmlns:pc="http://schemas.microsoft.com/office/infopath/2007/PartnerControls">
+  <documentManagement/>
+</p:properties>
+</file>
+
 <file path=customXml/itemProps1.xml><?xml version="1.0" encoding="utf-8"?>
-<ds:datastoreItem xmlns:ds="http://schemas.openxmlformats.org/officeDocument/2006/customXml" ds:itemID="{FB49C21E-842D-482C-9E46-020B29364D58}">
+<ds:datastoreItem xmlns:ds="http://schemas.openxmlformats.org/officeDocument/2006/customXml" ds:itemID="{766C502A-897E-4B3A-8538-2BFA431BEF82}">
   <ds:schemaRefs>
+    <ds:schemaRef ds:uri="http://schemas.microsoft.com/office/2006/metadata/contentType"/>
+    <ds:schemaRef ds:uri="http://schemas.microsoft.com/office/2006/metadata/properties/metaAttributes"/>
+    <ds:schemaRef ds:uri="http://www.w3.org/2001/XMLSchema"/>
     <ds:schemaRef ds:uri="http://schemas.microsoft.com/office/2006/metadata/properties"/>
+    <ds:schemaRef ds:uri="http://schemas.openxmlformats.org/package/2006/metadata/core-properties"/>
+    <ds:schemaRef ds:uri="http://purl.org/dc/elements/1.1/"/>
+    <ds:schemaRef ds:uri="http://purl.org/dc/terms/"/>
+    <ds:schemaRef ds:uri="http://schemas.microsoft.com/internal/obd"/>
     <ds:schemaRef ds:uri="http://schemas.microsoft.com/office/infopath/2007/PartnerControls"/>
   </ds:schemaRefs>
 </ds:datastoreItem>
@@ -5765,16 +6246,9 @@
 </file>
 
 <file path=customXml/itemProps3.xml><?xml version="1.0" encoding="utf-8"?>
-<ds:datastoreItem xmlns:ds="http://schemas.openxmlformats.org/officeDocument/2006/customXml" ds:itemID="{766C502A-897E-4B3A-8538-2BFA431BEF82}">
+<ds:datastoreItem xmlns:ds="http://schemas.openxmlformats.org/officeDocument/2006/customXml" ds:itemID="{FB49C21E-842D-482C-9E46-020B29364D58}">
   <ds:schemaRefs>
-    <ds:schemaRef ds:uri="http://schemas.microsoft.com/office/2006/metadata/contentType"/>
-    <ds:schemaRef ds:uri="http://schemas.microsoft.com/office/2006/metadata/properties/metaAttributes"/>
-    <ds:schemaRef ds:uri="http://www.w3.org/2001/XMLSchema"/>
     <ds:schemaRef ds:uri="http://schemas.microsoft.com/office/2006/metadata/properties"/>
-    <ds:schemaRef ds:uri="http://schemas.openxmlformats.org/package/2006/metadata/core-properties"/>
-    <ds:schemaRef ds:uri="http://purl.org/dc/elements/1.1/"/>
-    <ds:schemaRef ds:uri="http://purl.org/dc/terms/"/>
-    <ds:schemaRef ds:uri="http://schemas.microsoft.com/internal/obd"/>
     <ds:schemaRef ds:uri="http://schemas.microsoft.com/office/infopath/2007/PartnerControls"/>
   </ds:schemaRefs>
 </ds:datastoreItem>

</xml_diff>